<commit_message>
update metode viola jones
</commit_message>
<xml_diff>
--- a/Documentation/TUGAS AKHIR.docx
+++ b/Documentation/TUGAS AKHIR.docx
@@ -320,7 +320,7 @@
               <w:lang w:val="id-ID" w:eastAsia="id-ID"/>
             </w:rPr>
             <w:drawing>
-              <wp:anchor distT="0" distB="0" distL="114300" distR="114300" simplePos="0" relativeHeight="251628544" behindDoc="1" locked="0" layoutInCell="1" allowOverlap="1">
+              <wp:anchor distT="0" distB="0" distL="114300" distR="114300" simplePos="0" relativeHeight="251652096" behindDoc="1" locked="0" layoutInCell="1" allowOverlap="1">
                 <wp:simplePos x="0" y="0"/>
                 <wp:positionH relativeFrom="margin">
                   <wp:posOffset>1695707</wp:posOffset>
@@ -510,6 +510,12 @@
         <w:bookmarkStart w:id="0" w:name="_Toc512496696" w:displacedByCustomXml="next"/>
         <w:sdt>
           <w:sdtPr>
+            <w:rPr>
+              <w:rFonts w:asciiTheme="minorHAnsi" w:hAnsiTheme="minorHAnsi" w:cstheme="minorBidi"/>
+              <w:b w:val="0"/>
+              <w:sz w:val="22"/>
+              <w:szCs w:val="22"/>
+            </w:rPr>
             <w:id w:val="905110141"/>
             <w:docPartObj>
               <w:docPartGallery w:val="Table of Contents"/>
@@ -518,11 +524,8 @@
           </w:sdtPr>
           <w:sdtEndPr>
             <w:rPr>
-              <w:rFonts w:asciiTheme="minorHAnsi" w:hAnsiTheme="minorHAnsi" w:cstheme="minorBidi"/>
               <w:bCs/>
               <w:noProof/>
-              <w:sz w:val="22"/>
-              <w:szCs w:val="22"/>
             </w:rPr>
           </w:sdtEndPr>
           <w:sdtContent>
@@ -6751,7 +6754,7 @@
         </w:rPr>
         <w:lastRenderedPageBreak/>
         <w:drawing>
-          <wp:anchor distT="0" distB="0" distL="114300" distR="114300" simplePos="0" relativeHeight="251687936" behindDoc="0" locked="0" layoutInCell="1" allowOverlap="1" wp14:anchorId="3E8B83EE" wp14:editId="09511D1A">
+          <wp:anchor distT="0" distB="0" distL="114300" distR="114300" simplePos="0" relativeHeight="251657216" behindDoc="0" locked="0" layoutInCell="1" allowOverlap="1" wp14:anchorId="3E8B83EE" wp14:editId="09511D1A">
             <wp:simplePos x="0" y="0"/>
             <wp:positionH relativeFrom="column">
               <wp:posOffset>210820</wp:posOffset>
@@ -9734,7 +9737,7 @@
           <w:lang w:val="id-ID" w:eastAsia="id-ID"/>
         </w:rPr>
         <w:drawing>
-          <wp:anchor distT="0" distB="0" distL="114300" distR="114300" simplePos="0" relativeHeight="251651072" behindDoc="0" locked="0" layoutInCell="1" allowOverlap="1" wp14:anchorId="07D6278B" wp14:editId="3DB7C2B5">
+          <wp:anchor distT="0" distB="0" distL="114300" distR="114300" simplePos="0" relativeHeight="251654144" behindDoc="0" locked="0" layoutInCell="1" allowOverlap="1" wp14:anchorId="07D6278B" wp14:editId="3DB7C2B5">
             <wp:simplePos x="0" y="0"/>
             <wp:positionH relativeFrom="column">
               <wp:posOffset>3133335</wp:posOffset>
@@ -9810,7 +9813,7 @@
         </w:rPr>
         <w:lastRenderedPageBreak/>
         <w:drawing>
-          <wp:anchor distT="0" distB="0" distL="114300" distR="114300" simplePos="0" relativeHeight="251673600" behindDoc="0" locked="0" layoutInCell="1" allowOverlap="1" wp14:anchorId="4DB570F8" wp14:editId="44BBC46B">
+          <wp:anchor distT="0" distB="0" distL="114300" distR="114300" simplePos="0" relativeHeight="251656192" behindDoc="0" locked="0" layoutInCell="1" allowOverlap="1" wp14:anchorId="4DB570F8" wp14:editId="44BBC46B">
             <wp:simplePos x="0" y="0"/>
             <wp:positionH relativeFrom="column">
               <wp:posOffset>625524</wp:posOffset>
@@ -9967,7 +9970,7 @@
           <w:lang w:val="id-ID" w:eastAsia="id-ID"/>
         </w:rPr>
         <w:drawing>
-          <wp:anchor distT="0" distB="0" distL="114300" distR="114300" simplePos="0" relativeHeight="251662336" behindDoc="0" locked="0" layoutInCell="1" allowOverlap="1" wp14:anchorId="726B0D0B" wp14:editId="0FE0467A">
+          <wp:anchor distT="0" distB="0" distL="114300" distR="114300" simplePos="0" relativeHeight="251655168" behindDoc="0" locked="0" layoutInCell="1" allowOverlap="1" wp14:anchorId="726B0D0B" wp14:editId="0FE0467A">
             <wp:simplePos x="0" y="0"/>
             <wp:positionH relativeFrom="margin">
               <wp:posOffset>168470</wp:posOffset>
@@ -13642,7 +13645,7 @@
           <w:lang w:val="id-ID" w:eastAsia="id-ID"/>
         </w:rPr>
         <w:drawing>
-          <wp:anchor distT="0" distB="0" distL="114300" distR="114300" simplePos="0" relativeHeight="251639808" behindDoc="0" locked="0" layoutInCell="1" allowOverlap="1" wp14:anchorId="29FC63F4" wp14:editId="529352DE">
+          <wp:anchor distT="0" distB="0" distL="114300" distR="114300" simplePos="0" relativeHeight="251653120" behindDoc="0" locked="0" layoutInCell="1" allowOverlap="1" wp14:anchorId="29FC63F4" wp14:editId="529352DE">
             <wp:simplePos x="0" y="0"/>
             <wp:positionH relativeFrom="column">
               <wp:posOffset>500429</wp:posOffset>
@@ -15863,17 +15866,7 @@
           <w:sz w:val="24"/>
           <w:szCs w:val="24"/>
         </w:rPr>
-        <w:t xml:space="preserve"> yang ada didatabase untuk mendapatkan kesamaan dan k</w:t>
-      </w:r>
-      <w:bookmarkStart w:id="31" w:name="_GoBack"/>
-      <w:bookmarkEnd w:id="31"/>
-      <w:r>
-        <w:rPr>
-          <w:rFonts w:ascii="Times New Roman" w:hAnsi="Times New Roman" w:cs="Times New Roman"/>
-          <w:sz w:val="24"/>
-          <w:szCs w:val="24"/>
-        </w:rPr>
-        <w:t xml:space="preserve">emiripan antara </w:t>
+        <w:t xml:space="preserve"> yang ada didatabase untuk mendapatkan kesamaan dan kemiripan antara </w:t>
       </w:r>
       <w:r>
         <w:rPr>
@@ -15925,14 +15918,14 @@
         <w:spacing w:line="360" w:lineRule="auto"/>
         <w:jc w:val="both"/>
       </w:pPr>
-      <w:bookmarkStart w:id="32" w:name="_Toc512496727"/>
+      <w:bookmarkStart w:id="31" w:name="_Toc512496727"/>
       <w:r>
         <w:rPr>
           <w:noProof/>
           <w:lang w:val="id-ID" w:eastAsia="id-ID"/>
         </w:rPr>
         <w:drawing>
-          <wp:anchor distT="0" distB="0" distL="114300" distR="114300" simplePos="0" relativeHeight="251699200" behindDoc="0" locked="0" layoutInCell="1" allowOverlap="1" wp14:anchorId="3076239D" wp14:editId="3F4113E7">
+          <wp:anchor distT="0" distB="0" distL="114300" distR="114300" simplePos="0" relativeHeight="251658240" behindDoc="0" locked="0" layoutInCell="1" allowOverlap="1" wp14:anchorId="3076239D" wp14:editId="3F4113E7">
             <wp:simplePos x="0" y="0"/>
             <wp:positionH relativeFrom="margin">
               <wp:posOffset>330835</wp:posOffset>
@@ -16006,7 +15999,7 @@
       <w:r>
         <w:t>Metode Pengenalan wajah</w:t>
       </w:r>
-      <w:bookmarkEnd w:id="32"/>
+      <w:bookmarkEnd w:id="31"/>
     </w:p>
     <w:p>
       <w:pPr>
@@ -17149,10 +17142,500 @@
     </w:p>
     <w:p>
       <w:pPr>
-        <w:pStyle w:val="Heading1"/>
-        <w:spacing w:line="360" w:lineRule="auto"/>
-        <w:jc w:val="both"/>
-        <w:rPr>
+        <w:pStyle w:val="Heading3"/>
+        <w:spacing w:line="360" w:lineRule="auto"/>
+        <w:jc w:val="both"/>
+        <w:rPr>
+          <w:lang w:val="id-ID"/>
+        </w:rPr>
+      </w:pPr>
+      <w:r>
+        <w:rPr>
+          <w:lang w:val="id-ID"/>
+        </w:rPr>
+        <w:t>2.7.4</w:t>
+      </w:r>
+      <w:r>
+        <w:rPr>
+          <w:lang w:val="id-ID"/>
+        </w:rPr>
+        <w:t xml:space="preserve"> </w:t>
+      </w:r>
+      <w:r>
+        <w:rPr>
+          <w:lang w:val="id-ID"/>
+        </w:rPr>
+        <w:tab/>
+      </w:r>
+      <w:r>
+        <w:rPr>
+          <w:lang w:val="id-ID"/>
+        </w:rPr>
+        <w:t xml:space="preserve">Metode </w:t>
+      </w:r>
+      <w:r>
+        <w:rPr>
+          <w:lang w:val="id-ID"/>
+        </w:rPr>
+        <w:t>Viola Jones</w:t>
+      </w:r>
+    </w:p>
+    <w:p>
+      <w:pPr>
+        <w:spacing w:line="360" w:lineRule="auto"/>
+        <w:jc w:val="both"/>
+        <w:rPr>
+          <w:lang w:val="id-ID"/>
+        </w:rPr>
+      </w:pPr>
+      <w:r>
+        <w:rPr>
+          <w:lang w:val="id-ID"/>
+        </w:rPr>
+        <w:tab/>
+      </w:r>
+      <w:r>
+        <w:rPr>
+          <w:rFonts w:ascii="Times New Roman" w:hAnsi="Times New Roman" w:cs="Times New Roman"/>
+          <w:sz w:val="24"/>
+          <w:szCs w:val="24"/>
+          <w:lang w:val="id-ID"/>
+        </w:rPr>
+        <w:t xml:space="preserve">Metode </w:t>
+      </w:r>
+      <w:r>
+        <w:rPr>
+          <w:rFonts w:ascii="Times New Roman" w:hAnsi="Times New Roman" w:cs="Times New Roman"/>
+          <w:i/>
+          <w:sz w:val="24"/>
+          <w:szCs w:val="24"/>
+          <w:lang w:val="id-ID"/>
+        </w:rPr>
+        <w:t xml:space="preserve">Viola-Jones </w:t>
+      </w:r>
+      <w:r>
+        <w:rPr>
+          <w:rFonts w:ascii="Times New Roman" w:hAnsi="Times New Roman" w:cs="Times New Roman"/>
+          <w:sz w:val="24"/>
+          <w:szCs w:val="24"/>
+          <w:lang w:val="id-ID"/>
+        </w:rPr>
+        <w:t xml:space="preserve">merupakan metode pendeteksi objek pada sebuah gambar yang dapat memberikan kecepatan dan keakuratan yang tinggi dalam mendeteksi objek. Metode ini pertama kali diperkenalkan oleh Paula Viola dan Michael Jones pada tahun 2001, dengan menggunakan empat metode utama, yaitu </w:t>
+      </w:r>
+      <w:sdt>
+        <w:sdtPr>
+          <w:rPr>
+            <w:rFonts w:ascii="Times New Roman" w:hAnsi="Times New Roman" w:cs="Times New Roman"/>
+            <w:sz w:val="24"/>
+            <w:szCs w:val="24"/>
+            <w:lang w:val="id-ID"/>
+          </w:rPr>
+          <w:id w:val="1422144665"/>
+          <w:citation/>
+        </w:sdtPr>
+        <w:sdtContent>
+          <w:r>
+            <w:rPr>
+              <w:rFonts w:ascii="Times New Roman" w:hAnsi="Times New Roman" w:cs="Times New Roman"/>
+              <w:sz w:val="24"/>
+              <w:szCs w:val="24"/>
+              <w:lang w:val="id-ID"/>
+            </w:rPr>
+            <w:fldChar w:fldCharType="begin"/>
+          </w:r>
+          <w:r>
+            <w:rPr>
+              <w:rFonts w:ascii="Times New Roman" w:hAnsi="Times New Roman" w:cs="Times New Roman"/>
+              <w:sz w:val="24"/>
+              <w:szCs w:val="24"/>
+              <w:lang w:val="id-ID"/>
+            </w:rPr>
+            <w:instrText xml:space="preserve"> CITATION YiQ14 \l 1057 </w:instrText>
+          </w:r>
+          <w:r>
+            <w:rPr>
+              <w:rFonts w:ascii="Times New Roman" w:hAnsi="Times New Roman" w:cs="Times New Roman"/>
+              <w:sz w:val="24"/>
+              <w:szCs w:val="24"/>
+              <w:lang w:val="id-ID"/>
+            </w:rPr>
+            <w:fldChar w:fldCharType="separate"/>
+          </w:r>
+          <w:r>
+            <w:rPr>
+              <w:rFonts w:ascii="Times New Roman" w:hAnsi="Times New Roman" w:cs="Times New Roman"/>
+              <w:noProof/>
+              <w:sz w:val="24"/>
+              <w:szCs w:val="24"/>
+              <w:lang w:val="id-ID"/>
+            </w:rPr>
+            <w:t>(Wang, 2014)</w:t>
+          </w:r>
+          <w:r>
+            <w:rPr>
+              <w:rFonts w:ascii="Times New Roman" w:hAnsi="Times New Roman" w:cs="Times New Roman"/>
+              <w:sz w:val="24"/>
+              <w:szCs w:val="24"/>
+              <w:lang w:val="id-ID"/>
+            </w:rPr>
+            <w:fldChar w:fldCharType="end"/>
+          </w:r>
+        </w:sdtContent>
+      </w:sdt>
+      <w:r>
+        <w:rPr>
+          <w:rFonts w:ascii="Times New Roman" w:hAnsi="Times New Roman" w:cs="Times New Roman"/>
+          <w:sz w:val="24"/>
+          <w:szCs w:val="24"/>
+          <w:lang w:val="id-ID"/>
+        </w:rPr>
+        <w:t xml:space="preserve"> :</w:t>
+      </w:r>
+    </w:p>
+    <w:p>
+      <w:pPr>
+        <w:pStyle w:val="Heading4"/>
+        <w:spacing w:line="360" w:lineRule="auto"/>
+        <w:rPr>
+          <w:lang w:val="id-ID"/>
+        </w:rPr>
+      </w:pPr>
+      <w:r>
+        <w:rPr>
+          <w:lang w:val="id-ID"/>
+        </w:rPr>
+        <w:t>2.7.4.1 Haar Like Feature</w:t>
+      </w:r>
+    </w:p>
+    <w:p>
+      <w:pPr>
+        <w:jc w:val="both"/>
+        <w:rPr>
+          <w:rFonts w:ascii="Times New Roman" w:hAnsi="Times New Roman" w:cs="Times New Roman"/>
+          <w:noProof/>
+          <w:sz w:val="24"/>
+          <w:szCs w:val="24"/>
+          <w:lang w:val="id-ID" w:eastAsia="id-ID"/>
+        </w:rPr>
+      </w:pPr>
+      <w:r>
+        <w:rPr>
+          <w:rFonts w:ascii="Times New Roman" w:hAnsi="Times New Roman" w:cs="Times New Roman"/>
+          <w:sz w:val="24"/>
+          <w:szCs w:val="24"/>
+          <w:lang w:val="id-ID"/>
+        </w:rPr>
+        <w:tab/>
+      </w:r>
+      <w:r>
+        <w:rPr>
+          <w:rFonts w:ascii="Times New Roman" w:hAnsi="Times New Roman" w:cs="Times New Roman"/>
+          <w:sz w:val="24"/>
+          <w:szCs w:val="24"/>
+          <w:lang w:val="id-ID"/>
+        </w:rPr>
+        <w:t xml:space="preserve">Haar Like Feature adalah metode yang digunakan </w:t>
+      </w:r>
+      <w:r>
+        <w:rPr>
+          <w:rFonts w:ascii="Times New Roman" w:hAnsi="Times New Roman" w:cs="Times New Roman"/>
+          <w:i/>
+          <w:sz w:val="24"/>
+          <w:szCs w:val="24"/>
+          <w:lang w:val="id-ID"/>
+        </w:rPr>
+        <w:t>Viola-Jones</w:t>
+      </w:r>
+      <w:r>
+        <w:rPr>
+          <w:rFonts w:ascii="Times New Roman" w:hAnsi="Times New Roman" w:cs="Times New Roman"/>
+          <w:sz w:val="24"/>
+          <w:szCs w:val="24"/>
+          <w:lang w:val="id-ID"/>
+        </w:rPr>
+        <w:t xml:space="preserve"> untuk mendapatkan semua informasi karakteristik wajah yang dibutuhkan. Haar Like Feature </w:t>
+      </w:r>
+      <w:r>
+        <w:rPr>
+          <w:rFonts w:ascii="Times New Roman" w:hAnsi="Times New Roman" w:cs="Times New Roman"/>
+          <w:sz w:val="24"/>
+          <w:szCs w:val="24"/>
+          <w:lang w:val="id-ID"/>
+        </w:rPr>
+        <w:t>dikembangkan</w:t>
+      </w:r>
+      <w:r>
+        <w:rPr>
+          <w:rFonts w:ascii="Times New Roman" w:hAnsi="Times New Roman" w:cs="Times New Roman"/>
+          <w:sz w:val="24"/>
+          <w:szCs w:val="24"/>
+          <w:lang w:val="id-ID"/>
+        </w:rPr>
+        <w:t xml:space="preserve"> dari metode Wavelet Haar.</w:t>
+      </w:r>
+      <w:r>
+        <w:rPr>
+          <w:rFonts w:ascii="Times New Roman" w:hAnsi="Times New Roman" w:cs="Times New Roman"/>
+          <w:sz w:val="24"/>
+          <w:szCs w:val="24"/>
+          <w:lang w:val="id-ID"/>
+        </w:rPr>
+        <w:t xml:space="preserve"> Wavelet Haar merupakan </w:t>
+      </w:r>
+      <w:r>
+        <w:rPr>
+          <w:rFonts w:ascii="Times New Roman" w:hAnsi="Times New Roman" w:cs="Times New Roman"/>
+          <w:sz w:val="24"/>
+          <w:szCs w:val="24"/>
+          <w:lang w:val="id-ID"/>
+        </w:rPr>
+        <w:t>gelombang bujur sangkar yang mempunyai satu interval tinggi dan satu interval rendah yang dipetakan dalam bentuk kotak putih dan kotak hitam</w:t>
+      </w:r>
+      <w:r>
+        <w:rPr>
+          <w:rFonts w:ascii="Times New Roman" w:hAnsi="Times New Roman" w:cs="Times New Roman"/>
+          <w:sz w:val="24"/>
+          <w:szCs w:val="24"/>
+          <w:lang w:val="id-ID"/>
+        </w:rPr>
+        <w:t xml:space="preserve"> </w:t>
+      </w:r>
+      <w:sdt>
+        <w:sdtPr>
+          <w:rPr>
+            <w:rFonts w:ascii="Times New Roman" w:hAnsi="Times New Roman" w:cs="Times New Roman"/>
+            <w:sz w:val="24"/>
+            <w:szCs w:val="24"/>
+            <w:lang w:val="id-ID"/>
+          </w:rPr>
+          <w:id w:val="-1172872854"/>
+          <w:citation/>
+        </w:sdtPr>
+        <w:sdtContent>
+          <w:r>
+            <w:rPr>
+              <w:rFonts w:ascii="Times New Roman" w:hAnsi="Times New Roman" w:cs="Times New Roman"/>
+              <w:sz w:val="24"/>
+              <w:szCs w:val="24"/>
+              <w:lang w:val="id-ID"/>
+            </w:rPr>
+            <w:fldChar w:fldCharType="begin"/>
+          </w:r>
+          <w:r>
+            <w:rPr>
+              <w:rFonts w:ascii="Times New Roman" w:hAnsi="Times New Roman" w:cs="Times New Roman"/>
+              <w:sz w:val="24"/>
+              <w:szCs w:val="24"/>
+              <w:lang w:val="id-ID"/>
+            </w:rPr>
+            <w:instrText xml:space="preserve"> CITATION San12 \l 1057 </w:instrText>
+          </w:r>
+          <w:r>
+            <w:rPr>
+              <w:rFonts w:ascii="Times New Roman" w:hAnsi="Times New Roman" w:cs="Times New Roman"/>
+              <w:sz w:val="24"/>
+              <w:szCs w:val="24"/>
+              <w:lang w:val="id-ID"/>
+            </w:rPr>
+            <w:fldChar w:fldCharType="separate"/>
+          </w:r>
+          <w:r>
+            <w:rPr>
+              <w:rFonts w:ascii="Times New Roman" w:hAnsi="Times New Roman" w:cs="Times New Roman"/>
+              <w:noProof/>
+              <w:sz w:val="24"/>
+              <w:szCs w:val="24"/>
+              <w:lang w:val="id-ID"/>
+            </w:rPr>
+            <w:t>(Sanjaya, et al., 2012)</w:t>
+          </w:r>
+          <w:r>
+            <w:rPr>
+              <w:rFonts w:ascii="Times New Roman" w:hAnsi="Times New Roman" w:cs="Times New Roman"/>
+              <w:sz w:val="24"/>
+              <w:szCs w:val="24"/>
+              <w:lang w:val="id-ID"/>
+            </w:rPr>
+            <w:fldChar w:fldCharType="end"/>
+          </w:r>
+        </w:sdtContent>
+      </w:sdt>
+      <w:r>
+        <w:rPr>
+          <w:rFonts w:ascii="Times New Roman" w:hAnsi="Times New Roman" w:cs="Times New Roman"/>
+          <w:sz w:val="24"/>
+          <w:szCs w:val="24"/>
+          <w:lang w:val="id-ID"/>
+        </w:rPr>
+        <w:t xml:space="preserve">. Pada pembahasan ini digunakan 5 bentuk </w:t>
+      </w:r>
+      <w:r>
+        <w:rPr>
+          <w:rFonts w:ascii="Times New Roman" w:hAnsi="Times New Roman" w:cs="Times New Roman"/>
+          <w:sz w:val="24"/>
+          <w:szCs w:val="24"/>
+          <w:lang w:val="id-ID"/>
+        </w:rPr>
+        <w:t xml:space="preserve">Haar-like seperti pada gambar dibawah ini </w:t>
+      </w:r>
+      <w:sdt>
+        <w:sdtPr>
+          <w:rPr>
+            <w:rFonts w:ascii="Times New Roman" w:hAnsi="Times New Roman" w:cs="Times New Roman"/>
+            <w:sz w:val="24"/>
+            <w:szCs w:val="24"/>
+            <w:lang w:val="id-ID"/>
+          </w:rPr>
+          <w:id w:val="-1199243746"/>
+          <w:citation/>
+        </w:sdtPr>
+        <w:sdtContent>
+          <w:r>
+            <w:rPr>
+              <w:rFonts w:ascii="Times New Roman" w:hAnsi="Times New Roman" w:cs="Times New Roman"/>
+              <w:sz w:val="24"/>
+              <w:szCs w:val="24"/>
+              <w:lang w:val="id-ID"/>
+            </w:rPr>
+            <w:fldChar w:fldCharType="begin"/>
+          </w:r>
+          <w:r>
+            <w:rPr>
+              <w:rFonts w:ascii="Times New Roman" w:hAnsi="Times New Roman" w:cs="Times New Roman"/>
+              <w:sz w:val="24"/>
+              <w:szCs w:val="24"/>
+              <w:lang w:val="id-ID"/>
+            </w:rPr>
+            <w:instrText xml:space="preserve"> CITATION YiQ14 \l 1057 </w:instrText>
+          </w:r>
+          <w:r>
+            <w:rPr>
+              <w:rFonts w:ascii="Times New Roman" w:hAnsi="Times New Roman" w:cs="Times New Roman"/>
+              <w:sz w:val="24"/>
+              <w:szCs w:val="24"/>
+              <w:lang w:val="id-ID"/>
+            </w:rPr>
+            <w:fldChar w:fldCharType="separate"/>
+          </w:r>
+          <w:r>
+            <w:rPr>
+              <w:rFonts w:ascii="Times New Roman" w:hAnsi="Times New Roman" w:cs="Times New Roman"/>
+              <w:noProof/>
+              <w:sz w:val="24"/>
+              <w:szCs w:val="24"/>
+              <w:lang w:val="id-ID"/>
+            </w:rPr>
+            <w:t>(Wang, 2014)</w:t>
+          </w:r>
+          <w:r>
+            <w:rPr>
+              <w:rFonts w:ascii="Times New Roman" w:hAnsi="Times New Roman" w:cs="Times New Roman"/>
+              <w:sz w:val="24"/>
+              <w:szCs w:val="24"/>
+              <w:lang w:val="id-ID"/>
+            </w:rPr>
+            <w:fldChar w:fldCharType="end"/>
+          </w:r>
+        </w:sdtContent>
+      </w:sdt>
+      <w:bookmarkStart w:id="32" w:name="_GoBack"/>
+      <w:bookmarkEnd w:id="32"/>
+      <w:r>
+        <w:rPr>
+          <w:rFonts w:ascii="Times New Roman" w:hAnsi="Times New Roman" w:cs="Times New Roman"/>
+          <w:sz w:val="24"/>
+          <w:szCs w:val="24"/>
+          <w:lang w:val="id-ID"/>
+        </w:rPr>
+        <w:t>:</w:t>
+      </w:r>
+      <w:r>
+        <w:rPr>
+          <w:rFonts w:ascii="Times New Roman" w:hAnsi="Times New Roman" w:cs="Times New Roman"/>
+          <w:noProof/>
+          <w:sz w:val="24"/>
+          <w:szCs w:val="24"/>
+          <w:lang w:val="id-ID" w:eastAsia="id-ID"/>
+        </w:rPr>
+        <w:t xml:space="preserve"> </w:t>
+      </w:r>
+    </w:p>
+    <w:p>
+      <w:pPr>
+        <w:jc w:val="both"/>
+        <w:rPr>
+          <w:rFonts w:cstheme="majorBidi"/>
+          <w:sz w:val="24"/>
+          <w:szCs w:val="24"/>
+          <w:lang w:val="id-ID"/>
+        </w:rPr>
+      </w:pPr>
+      <w:r>
+        <w:rPr>
+          <w:rFonts w:ascii="Times New Roman" w:hAnsi="Times New Roman" w:cs="Times New Roman"/>
+          <w:noProof/>
+          <w:sz w:val="24"/>
+          <w:szCs w:val="24"/>
+          <w:lang w:val="id-ID" w:eastAsia="id-ID"/>
+        </w:rPr>
+        <w:drawing>
+          <wp:inline distT="0" distB="0" distL="0" distR="0" wp14:anchorId="42D332D7" wp14:editId="3B523D72">
+            <wp:extent cx="5240020" cy="1383665"/>
+            <wp:effectExtent l="0" t="0" r="0" b="0"/>
+            <wp:docPr id="9" name="Picture 9" descr="C:\Users\PC01\AppData\Local\Microsoft\Windows\INetCache\Content.Word\HaarPattern.jpg"/>
+            <wp:cNvGraphicFramePr>
+              <a:graphicFrameLocks xmlns:a="http://schemas.openxmlformats.org/drawingml/2006/main" noChangeAspect="1"/>
+            </wp:cNvGraphicFramePr>
+            <a:graphic xmlns:a="http://schemas.openxmlformats.org/drawingml/2006/main">
+              <a:graphicData uri="http://schemas.openxmlformats.org/drawingml/2006/picture">
+                <pic:pic xmlns:pic="http://schemas.openxmlformats.org/drawingml/2006/picture">
+                  <pic:nvPicPr>
+                    <pic:cNvPr id="0" name="Picture 3" descr="C:\Users\PC01\AppData\Local\Microsoft\Windows\INetCache\Content.Word\HaarPattern.jpg"/>
+                    <pic:cNvPicPr>
+                      <a:picLocks noChangeAspect="1" noChangeArrowheads="1"/>
+                    </pic:cNvPicPr>
+                  </pic:nvPicPr>
+                  <pic:blipFill>
+                    <a:blip r:embed="rId17">
+                      <a:extLst>
+                        <a:ext uri="{28A0092B-C50C-407E-A947-70E740481C1C}">
+                          <a14:useLocalDpi xmlns:a14="http://schemas.microsoft.com/office/drawing/2010/main" val="0"/>
+                        </a:ext>
+                      </a:extLst>
+                    </a:blip>
+                    <a:srcRect/>
+                    <a:stretch>
+                      <a:fillRect/>
+                    </a:stretch>
+                  </pic:blipFill>
+                  <pic:spPr bwMode="auto">
+                    <a:xfrm>
+                      <a:off x="0" y="0"/>
+                      <a:ext cx="5240020" cy="1383665"/>
+                    </a:xfrm>
+                    <a:prstGeom prst="rect">
+                      <a:avLst/>
+                    </a:prstGeom>
+                    <a:noFill/>
+                    <a:ln>
+                      <a:noFill/>
+                    </a:ln>
+                  </pic:spPr>
+                </pic:pic>
+              </a:graphicData>
+            </a:graphic>
+          </wp:inline>
+        </w:drawing>
+      </w:r>
+    </w:p>
+    <w:p>
+      <w:pPr>
+        <w:spacing w:line="360" w:lineRule="auto"/>
+        <w:jc w:val="both"/>
+        <w:rPr>
+          <w:rFonts w:ascii="Times New Roman" w:hAnsi="Times New Roman" w:cs="Times New Roman"/>
+          <w:sz w:val="24"/>
+          <w:szCs w:val="24"/>
           <w:lang w:val="id-ID"/>
         </w:rPr>
       </w:pPr>
@@ -17227,7 +17710,7 @@
           <w:rPr>
             <w:noProof/>
           </w:rPr>
-          <w:t>24</w:t>
+          <w:t>28</w:t>
         </w:r>
         <w:r>
           <w:rPr>
@@ -18998,7 +19481,7 @@
   <w:abstractNum w:abstractNumId="19" w15:restartNumberingAfterBreak="0">
     <w:nsid w:val="47AA0642"/>
     <w:multiLevelType w:val="hybridMultilevel"/>
-    <w:tmpl w:val="FE3E36CE"/>
+    <w:tmpl w:val="F1BA0B02"/>
     <w:lvl w:ilvl="0" w:tplc="CC22EFAE">
       <w:start w:val="1"/>
       <w:numFmt w:val="decimal"/>
@@ -19343,6 +19826,95 @@
     </w:lvl>
   </w:abstractNum>
   <w:abstractNum w:abstractNumId="23" w15:restartNumberingAfterBreak="0">
+    <w:nsid w:val="52654101"/>
+    <w:multiLevelType w:val="hybridMultilevel"/>
+    <w:tmpl w:val="68227A96"/>
+    <w:lvl w:ilvl="0" w:tplc="6B9A66AE">
+      <w:start w:val="1"/>
+      <w:numFmt w:val="decimal"/>
+      <w:lvlText w:val="%1."/>
+      <w:lvlJc w:val="left"/>
+      <w:pPr>
+        <w:ind w:left="720" w:hanging="360"/>
+      </w:pPr>
+      <w:rPr>
+        <w:rFonts w:hint="default"/>
+      </w:rPr>
+    </w:lvl>
+    <w:lvl w:ilvl="1" w:tplc="04210019" w:tentative="1">
+      <w:start w:val="1"/>
+      <w:numFmt w:val="lowerLetter"/>
+      <w:lvlText w:val="%2."/>
+      <w:lvlJc w:val="left"/>
+      <w:pPr>
+        <w:ind w:left="1440" w:hanging="360"/>
+      </w:pPr>
+    </w:lvl>
+    <w:lvl w:ilvl="2" w:tplc="0421001B" w:tentative="1">
+      <w:start w:val="1"/>
+      <w:numFmt w:val="lowerRoman"/>
+      <w:lvlText w:val="%3."/>
+      <w:lvlJc w:val="right"/>
+      <w:pPr>
+        <w:ind w:left="2160" w:hanging="180"/>
+      </w:pPr>
+    </w:lvl>
+    <w:lvl w:ilvl="3" w:tplc="0421000F" w:tentative="1">
+      <w:start w:val="1"/>
+      <w:numFmt w:val="decimal"/>
+      <w:lvlText w:val="%4."/>
+      <w:lvlJc w:val="left"/>
+      <w:pPr>
+        <w:ind w:left="2880" w:hanging="360"/>
+      </w:pPr>
+    </w:lvl>
+    <w:lvl w:ilvl="4" w:tplc="04210019" w:tentative="1">
+      <w:start w:val="1"/>
+      <w:numFmt w:val="lowerLetter"/>
+      <w:lvlText w:val="%5."/>
+      <w:lvlJc w:val="left"/>
+      <w:pPr>
+        <w:ind w:left="3600" w:hanging="360"/>
+      </w:pPr>
+    </w:lvl>
+    <w:lvl w:ilvl="5" w:tplc="0421001B" w:tentative="1">
+      <w:start w:val="1"/>
+      <w:numFmt w:val="lowerRoman"/>
+      <w:lvlText w:val="%6."/>
+      <w:lvlJc w:val="right"/>
+      <w:pPr>
+        <w:ind w:left="4320" w:hanging="180"/>
+      </w:pPr>
+    </w:lvl>
+    <w:lvl w:ilvl="6" w:tplc="0421000F" w:tentative="1">
+      <w:start w:val="1"/>
+      <w:numFmt w:val="decimal"/>
+      <w:lvlText w:val="%7."/>
+      <w:lvlJc w:val="left"/>
+      <w:pPr>
+        <w:ind w:left="5040" w:hanging="360"/>
+      </w:pPr>
+    </w:lvl>
+    <w:lvl w:ilvl="7" w:tplc="04210019" w:tentative="1">
+      <w:start w:val="1"/>
+      <w:numFmt w:val="lowerLetter"/>
+      <w:lvlText w:val="%8."/>
+      <w:lvlJc w:val="left"/>
+      <w:pPr>
+        <w:ind w:left="5760" w:hanging="360"/>
+      </w:pPr>
+    </w:lvl>
+    <w:lvl w:ilvl="8" w:tplc="0421001B" w:tentative="1">
+      <w:start w:val="1"/>
+      <w:numFmt w:val="lowerRoman"/>
+      <w:lvlText w:val="%9."/>
+      <w:lvlJc w:val="right"/>
+      <w:pPr>
+        <w:ind w:left="6480" w:hanging="180"/>
+      </w:pPr>
+    </w:lvl>
+  </w:abstractNum>
+  <w:abstractNum w:abstractNumId="24" w15:restartNumberingAfterBreak="0">
     <w:nsid w:val="57663858"/>
     <w:multiLevelType w:val="hybridMultilevel"/>
     <w:tmpl w:val="B0AC5298"/>
@@ -19428,7 +20000,7 @@
       </w:pPr>
     </w:lvl>
   </w:abstractNum>
-  <w:abstractNum w:abstractNumId="24" w15:restartNumberingAfterBreak="0">
+  <w:abstractNum w:abstractNumId="25" w15:restartNumberingAfterBreak="0">
     <w:nsid w:val="58F0496C"/>
     <w:multiLevelType w:val="multilevel"/>
     <w:tmpl w:val="0421001D"/>
@@ -19514,7 +20086,7 @@
       </w:pPr>
     </w:lvl>
   </w:abstractNum>
-  <w:abstractNum w:abstractNumId="25" w15:restartNumberingAfterBreak="0">
+  <w:abstractNum w:abstractNumId="26" w15:restartNumberingAfterBreak="0">
     <w:nsid w:val="5DC51567"/>
     <w:multiLevelType w:val="multilevel"/>
     <w:tmpl w:val="67385726"/>
@@ -19627,7 +20199,7 @@
       </w:rPr>
     </w:lvl>
   </w:abstractNum>
-  <w:abstractNum w:abstractNumId="26" w15:restartNumberingAfterBreak="0">
+  <w:abstractNum w:abstractNumId="27" w15:restartNumberingAfterBreak="0">
     <w:nsid w:val="613A3BAF"/>
     <w:multiLevelType w:val="hybridMultilevel"/>
     <w:tmpl w:val="195C54D0"/>
@@ -19716,7 +20288,7 @@
       </w:pPr>
     </w:lvl>
   </w:abstractNum>
-  <w:abstractNum w:abstractNumId="27" w15:restartNumberingAfterBreak="0">
+  <w:abstractNum w:abstractNumId="28" w15:restartNumberingAfterBreak="0">
     <w:nsid w:val="69924B17"/>
     <w:multiLevelType w:val="hybridMultilevel"/>
     <w:tmpl w:val="71E26BBE"/>
@@ -19805,7 +20377,7 @@
       </w:pPr>
     </w:lvl>
   </w:abstractNum>
-  <w:abstractNum w:abstractNumId="28" w15:restartNumberingAfterBreak="0">
+  <w:abstractNum w:abstractNumId="29" w15:restartNumberingAfterBreak="0">
     <w:nsid w:val="6A5A5927"/>
     <w:multiLevelType w:val="hybridMultilevel"/>
     <w:tmpl w:val="E85EE32C"/>
@@ -19891,7 +20463,7 @@
       </w:pPr>
     </w:lvl>
   </w:abstractNum>
-  <w:abstractNum w:abstractNumId="29" w15:restartNumberingAfterBreak="0">
+  <w:abstractNum w:abstractNumId="30" w15:restartNumberingAfterBreak="0">
     <w:nsid w:val="6FE500D3"/>
     <w:multiLevelType w:val="hybridMultilevel"/>
     <w:tmpl w:val="8AA665E2"/>
@@ -19980,7 +20552,7 @@
       </w:pPr>
     </w:lvl>
   </w:abstractNum>
-  <w:abstractNum w:abstractNumId="30" w15:restartNumberingAfterBreak="0">
+  <w:abstractNum w:abstractNumId="31" w15:restartNumberingAfterBreak="0">
     <w:nsid w:val="6FE620EA"/>
     <w:multiLevelType w:val="hybridMultilevel"/>
     <w:tmpl w:val="ED3C9C6E"/>
@@ -20066,7 +20638,7 @@
       </w:pPr>
     </w:lvl>
   </w:abstractNum>
-  <w:abstractNum w:abstractNumId="31" w15:restartNumberingAfterBreak="0">
+  <w:abstractNum w:abstractNumId="32" w15:restartNumberingAfterBreak="0">
     <w:nsid w:val="70D3246A"/>
     <w:multiLevelType w:val="hybridMultilevel"/>
     <w:tmpl w:val="61AA2620"/>
@@ -20152,7 +20724,7 @@
       </w:pPr>
     </w:lvl>
   </w:abstractNum>
-  <w:abstractNum w:abstractNumId="32" w15:restartNumberingAfterBreak="0">
+  <w:abstractNum w:abstractNumId="33" w15:restartNumberingAfterBreak="0">
     <w:nsid w:val="72AF68A6"/>
     <w:multiLevelType w:val="hybridMultilevel"/>
     <w:tmpl w:val="D4E4CBC0"/>
@@ -20241,7 +20813,7 @@
       </w:pPr>
     </w:lvl>
   </w:abstractNum>
-  <w:abstractNum w:abstractNumId="33" w15:restartNumberingAfterBreak="0">
+  <w:abstractNum w:abstractNumId="34" w15:restartNumberingAfterBreak="0">
     <w:nsid w:val="73560200"/>
     <w:multiLevelType w:val="hybridMultilevel"/>
     <w:tmpl w:val="0B52CC30"/>
@@ -20330,7 +20902,7 @@
       </w:pPr>
     </w:lvl>
   </w:abstractNum>
-  <w:abstractNum w:abstractNumId="34" w15:restartNumberingAfterBreak="0">
+  <w:abstractNum w:abstractNumId="35" w15:restartNumberingAfterBreak="0">
     <w:nsid w:val="75B03771"/>
     <w:multiLevelType w:val="hybridMultilevel"/>
     <w:tmpl w:val="44AA827E"/>
@@ -20416,7 +20988,7 @@
       </w:pPr>
     </w:lvl>
   </w:abstractNum>
-  <w:abstractNum w:abstractNumId="35" w15:restartNumberingAfterBreak="0">
+  <w:abstractNum w:abstractNumId="36" w15:restartNumberingAfterBreak="0">
     <w:nsid w:val="77B36CFC"/>
     <w:multiLevelType w:val="hybridMultilevel"/>
     <w:tmpl w:val="9E50F300"/>
@@ -20502,7 +21074,7 @@
       </w:pPr>
     </w:lvl>
   </w:abstractNum>
-  <w:abstractNum w:abstractNumId="36" w15:restartNumberingAfterBreak="0">
+  <w:abstractNum w:abstractNumId="37" w15:restartNumberingAfterBreak="0">
     <w:nsid w:val="7B1A5E5C"/>
     <w:multiLevelType w:val="hybridMultilevel"/>
     <w:tmpl w:val="526AFCA0"/>
@@ -20588,7 +21160,7 @@
       </w:pPr>
     </w:lvl>
   </w:abstractNum>
-  <w:abstractNum w:abstractNumId="37" w15:restartNumberingAfterBreak="0">
+  <w:abstractNum w:abstractNumId="38" w15:restartNumberingAfterBreak="0">
     <w:nsid w:val="7BBF15A1"/>
     <w:multiLevelType w:val="hybridMultilevel"/>
     <w:tmpl w:val="0CAECF4E"/>
@@ -20674,7 +21246,7 @@
       </w:pPr>
     </w:lvl>
   </w:abstractNum>
-  <w:abstractNum w:abstractNumId="38" w15:restartNumberingAfterBreak="0">
+  <w:abstractNum w:abstractNumId="39" w15:restartNumberingAfterBreak="0">
     <w:nsid w:val="7DFA3013"/>
     <w:multiLevelType w:val="hybridMultilevel"/>
     <w:tmpl w:val="4B1CFF26"/>
@@ -20763,7 +21335,7 @@
       </w:pPr>
     </w:lvl>
   </w:abstractNum>
-  <w:abstractNum w:abstractNumId="39" w15:restartNumberingAfterBreak="0">
+  <w:abstractNum w:abstractNumId="40" w15:restartNumberingAfterBreak="0">
     <w:nsid w:val="7EFC5CBF"/>
     <w:multiLevelType w:val="multilevel"/>
     <w:tmpl w:val="0421001D"/>
@@ -20849,7 +21421,7 @@
       </w:pPr>
     </w:lvl>
   </w:abstractNum>
-  <w:abstractNum w:abstractNumId="40" w15:restartNumberingAfterBreak="0">
+  <w:abstractNum w:abstractNumId="41" w15:restartNumberingAfterBreak="0">
     <w:nsid w:val="7F386E0F"/>
     <w:multiLevelType w:val="hybridMultilevel"/>
     <w:tmpl w:val="35EE7538"/>
@@ -20936,7 +21508,7 @@
     </w:lvl>
   </w:abstractNum>
   <w:num w:numId="1">
-    <w:abstractNumId w:val="37"/>
+    <w:abstractNumId w:val="38"/>
   </w:num>
   <w:num w:numId="2">
     <w:abstractNumId w:val="3"/>
@@ -20945,10 +21517,10 @@
     <w:abstractNumId w:val="10"/>
   </w:num>
   <w:num w:numId="4">
-    <w:abstractNumId w:val="34"/>
+    <w:abstractNumId w:val="35"/>
   </w:num>
   <w:num w:numId="5">
-    <w:abstractNumId w:val="36"/>
+    <w:abstractNumId w:val="37"/>
   </w:num>
   <w:num w:numId="6">
     <w:abstractNumId w:val="2"/>
@@ -20957,13 +21529,13 @@
     <w:abstractNumId w:val="21"/>
   </w:num>
   <w:num w:numId="8">
-    <w:abstractNumId w:val="24"/>
+    <w:abstractNumId w:val="25"/>
   </w:num>
   <w:num w:numId="9">
-    <w:abstractNumId w:val="30"/>
+    <w:abstractNumId w:val="31"/>
   </w:num>
   <w:num w:numId="10">
-    <w:abstractNumId w:val="39"/>
+    <w:abstractNumId w:val="40"/>
   </w:num>
   <w:num w:numId="11">
     <w:abstractNumId w:val="17"/>
@@ -20972,16 +21544,16 @@
     <w:abstractNumId w:val="11"/>
   </w:num>
   <w:num w:numId="13">
-    <w:abstractNumId w:val="33"/>
+    <w:abstractNumId w:val="34"/>
   </w:num>
   <w:num w:numId="14">
-    <w:abstractNumId w:val="27"/>
+    <w:abstractNumId w:val="28"/>
   </w:num>
   <w:num w:numId="15">
     <w:abstractNumId w:val="5"/>
   </w:num>
   <w:num w:numId="16">
-    <w:abstractNumId w:val="23"/>
+    <w:abstractNumId w:val="24"/>
   </w:num>
   <w:num w:numId="17">
     <w:abstractNumId w:val="20"/>
@@ -20999,19 +21571,19 @@
     <w:abstractNumId w:val="13"/>
   </w:num>
   <w:num w:numId="22">
-    <w:abstractNumId w:val="31"/>
+    <w:abstractNumId w:val="32"/>
   </w:num>
   <w:num w:numId="23">
     <w:abstractNumId w:val="18"/>
   </w:num>
   <w:num w:numId="24">
-    <w:abstractNumId w:val="38"/>
+    <w:abstractNumId w:val="39"/>
   </w:num>
   <w:num w:numId="25">
-    <w:abstractNumId w:val="29"/>
+    <w:abstractNumId w:val="30"/>
   </w:num>
   <w:num w:numId="26">
-    <w:abstractNumId w:val="25"/>
+    <w:abstractNumId w:val="26"/>
   </w:num>
   <w:num w:numId="27">
     <w:abstractNumId w:val="15"/>
@@ -21020,28 +21592,28 @@
     <w:abstractNumId w:val="8"/>
   </w:num>
   <w:num w:numId="29">
-    <w:abstractNumId w:val="26"/>
+    <w:abstractNumId w:val="27"/>
   </w:num>
   <w:num w:numId="30">
     <w:abstractNumId w:val="4"/>
   </w:num>
   <w:num w:numId="31">
-    <w:abstractNumId w:val="40"/>
+    <w:abstractNumId w:val="41"/>
   </w:num>
   <w:num w:numId="32">
     <w:abstractNumId w:val="14"/>
   </w:num>
   <w:num w:numId="33">
-    <w:abstractNumId w:val="32"/>
+    <w:abstractNumId w:val="33"/>
   </w:num>
   <w:num w:numId="34">
     <w:abstractNumId w:val="19"/>
   </w:num>
   <w:num w:numId="35">
-    <w:abstractNumId w:val="35"/>
+    <w:abstractNumId w:val="36"/>
   </w:num>
   <w:num w:numId="36">
-    <w:abstractNumId w:val="28"/>
+    <w:abstractNumId w:val="29"/>
   </w:num>
   <w:num w:numId="37">
     <w:abstractNumId w:val="22"/>
@@ -21057,6 +21629,9 @@
   </w:num>
   <w:num w:numId="41">
     <w:abstractNumId w:val="7"/>
+  </w:num>
+  <w:num w:numId="42">
+    <w:abstractNumId w:val="23"/>
   </w:num>
 </w:numbering>
 </file>
@@ -21544,6 +22119,7 @@
   <w:style w:type="character" w:default="1" w:styleId="DefaultParagraphFont">
     <w:name w:val="Default Paragraph Font"/>
     <w:uiPriority w:val="1"/>
+    <w:semiHidden/>
     <w:unhideWhenUsed/>
   </w:style>
   <w:style w:type="table" w:default="1" w:styleId="TableNormal">
@@ -21907,6 +22483,15 @@
       <w:sz w:val="18"/>
       <w:szCs w:val="18"/>
     </w:rPr>
+  </w:style>
+  <w:style w:type="paragraph" w:styleId="NoSpacing">
+    <w:name w:val="No Spacing"/>
+    <w:uiPriority w:val="1"/>
+    <w:qFormat/>
+    <w:rsid w:val="00D33BE6"/>
+    <w:pPr>
+      <w:spacing w:after="0" w:line="240" w:lineRule="auto"/>
+    </w:pPr>
   </w:style>
 </w:styles>
 </file>
@@ -22418,11 +23003,39 @@
     <b:Year>2010</b:Year>
     <b:RefOrder>11</b:RefOrder>
   </b:Source>
+  <b:Source>
+    <b:Tag>San12</b:Tag>
+    <b:SourceType>JournalArticle</b:SourceType>
+    <b:Guid>{66B52477-BF79-449D-8367-24CC059FA67E}</b:Guid>
+    <b:Author>
+      <b:Author>
+        <b:NameList>
+          <b:Person>
+            <b:Last>Sanjaya</b:Last>
+            <b:First>Benny</b:First>
+          </b:Person>
+          <b:Person>
+            <b:Last>Gunawan</b:Last>
+            <b:First>Alexander</b:First>
+            <b:Middle>A S</b:Middle>
+          </b:Person>
+          <b:Person>
+            <b:Last>Hakim</b:Last>
+            <b:First>Jerry</b:First>
+            <b:Middle>Pratama</b:Middle>
+          </b:Person>
+        </b:NameList>
+      </b:Author>
+    </b:Author>
+    <b:Year>2012</b:Year>
+    <b:JournalName>Pendeteksian Bagian Tubuh Manusia Untuk Filter Pornografi dengan Metode Viola Jones</b:JournalName>
+    <b:RefOrder>12</b:RefOrder>
+  </b:Source>
 </b:Sources>
 </file>
 
 <file path=customXml/itemProps1.xml><?xml version="1.0" encoding="utf-8"?>
-<ds:datastoreItem xmlns:ds="http://schemas.openxmlformats.org/officeDocument/2006/customXml" ds:itemID="{2927455F-AEA3-432C-99BB-2AA3E07E1A63}">
+<ds:datastoreItem xmlns:ds="http://schemas.openxmlformats.org/officeDocument/2006/customXml" ds:itemID="{8DC1151E-72BC-4C63-BC95-A5453D423686}">
   <ds:schemaRefs>
     <ds:schemaRef ds:uri="http://schemas.openxmlformats.org/officeDocument/2006/bibliography"/>
   </ds:schemaRefs>

</xml_diff>

<commit_message>
edit metodologi viola jones bab2
</commit_message>
<xml_diff>
--- a/Documentation/TUGAS AKHIR.docx
+++ b/Documentation/TUGAS AKHIR.docx
@@ -3602,6 +3602,118 @@
         </w:p>
         <w:p>
           <w:pPr>
+            <w:pStyle w:val="TableofFigures"/>
+            <w:tabs>
+              <w:tab w:val="right" w:leader="dot" w:pos="8261"/>
+            </w:tabs>
+            <w:rPr>
+              <w:rFonts w:eastAsiaTheme="minorEastAsia" w:cstheme="minorBidi"/>
+              <w:smallCaps w:val="0"/>
+              <w:noProof/>
+              <w:sz w:val="22"/>
+              <w:szCs w:val="22"/>
+              <w:lang w:val="id-ID" w:eastAsia="id-ID"/>
+            </w:rPr>
+          </w:pPr>
+          <w:r>
+            <w:rPr>
+              <w:rFonts w:ascii="Times New Roman" w:hAnsi="Times New Roman" w:cs="Times New Roman"/>
+              <w:sz w:val="24"/>
+              <w:szCs w:val="24"/>
+            </w:rPr>
+            <w:lastRenderedPageBreak/>
+            <w:fldChar w:fldCharType="begin"/>
+          </w:r>
+          <w:r>
+            <w:rPr>
+              <w:rFonts w:ascii="Times New Roman" w:hAnsi="Times New Roman" w:cs="Times New Roman"/>
+              <w:sz w:val="24"/>
+              <w:szCs w:val="24"/>
+            </w:rPr>
+            <w:instrText xml:space="preserve"> TOC \h \z \t "Caption" \c </w:instrText>
+          </w:r>
+          <w:r>
+            <w:rPr>
+              <w:rFonts w:ascii="Times New Roman" w:hAnsi="Times New Roman" w:cs="Times New Roman"/>
+              <w:sz w:val="24"/>
+              <w:szCs w:val="24"/>
+            </w:rPr>
+            <w:fldChar w:fldCharType="separate"/>
+          </w:r>
+          <w:hyperlink w:anchor="_Toc512676453" w:history="1">
+            <w:r>
+              <w:rPr>
+                <w:rStyle w:val="Hyperlink"/>
+                <w:noProof/>
+              </w:rPr>
+              <w:t>Gamba</w:t>
+            </w:r>
+            <w:r>
+              <w:rPr>
+                <w:rStyle w:val="Hyperlink"/>
+                <w:noProof/>
+              </w:rPr>
+              <w:t>r</w:t>
+            </w:r>
+            <w:r>
+              <w:rPr>
+                <w:rStyle w:val="Hyperlink"/>
+                <w:noProof/>
+              </w:rPr>
+              <w:t xml:space="preserve"> 1</w:t>
+            </w:r>
+            <w:r>
+              <w:rPr>
+                <w:noProof/>
+                <w:webHidden/>
+              </w:rPr>
+              <w:tab/>
+            </w:r>
+            <w:r>
+              <w:rPr>
+                <w:noProof/>
+                <w:webHidden/>
+              </w:rPr>
+              <w:fldChar w:fldCharType="begin"/>
+            </w:r>
+            <w:r>
+              <w:rPr>
+                <w:noProof/>
+                <w:webHidden/>
+              </w:rPr>
+              <w:instrText xml:space="preserve"> PAGEREF _Toc512676453 \h </w:instrText>
+            </w:r>
+            <w:r>
+              <w:rPr>
+                <w:noProof/>
+                <w:webHidden/>
+              </w:rPr>
+            </w:r>
+            <w:r>
+              <w:rPr>
+                <w:noProof/>
+                <w:webHidden/>
+              </w:rPr>
+              <w:fldChar w:fldCharType="separate"/>
+            </w:r>
+            <w:r>
+              <w:rPr>
+                <w:noProof/>
+                <w:webHidden/>
+              </w:rPr>
+              <w:t>7</w:t>
+            </w:r>
+            <w:r>
+              <w:rPr>
+                <w:noProof/>
+                <w:webHidden/>
+              </w:rPr>
+              <w:fldChar w:fldCharType="end"/>
+            </w:r>
+          </w:hyperlink>
+        </w:p>
+        <w:p>
+          <w:pPr>
             <w:rPr>
               <w:rFonts w:ascii="Times New Roman" w:hAnsi="Times New Roman" w:cs="Times New Roman"/>
               <w:sz w:val="24"/>
@@ -3614,7 +3726,14 @@
               <w:sz w:val="24"/>
               <w:szCs w:val="24"/>
             </w:rPr>
-            <w:lastRenderedPageBreak/>
+            <w:fldChar w:fldCharType="end"/>
+          </w:r>
+          <w:r>
+            <w:rPr>
+              <w:rFonts w:ascii="Times New Roman" w:hAnsi="Times New Roman" w:cs="Times New Roman"/>
+              <w:sz w:val="24"/>
+              <w:szCs w:val="24"/>
+            </w:rPr>
             <w:br w:type="page"/>
           </w:r>
         </w:p>
@@ -7099,6 +7218,55 @@
     </w:p>
     <w:p>
       <w:pPr>
+        <w:pStyle w:val="Caption"/>
+      </w:pPr>
+    </w:p>
+    <w:p>
+      <w:pPr>
+        <w:pStyle w:val="Caption"/>
+        <w:jc w:val="center"/>
+        <w:rPr>
+          <w:rFonts w:ascii="Times New Roman" w:hAnsi="Times New Roman" w:cs="Times New Roman"/>
+          <w:i w:val="0"/>
+          <w:sz w:val="24"/>
+          <w:szCs w:val="24"/>
+          <w:lang w:val="id-ID"/>
+        </w:rPr>
+      </w:pPr>
+      <w:bookmarkStart w:id="13" w:name="_Toc512676453"/>
+      <w:r>
+        <w:t xml:space="preserve">Gambar </w:t>
+      </w:r>
+      <w:fldSimple w:instr=" SEQ Gambar \* ARABIC ">
+        <w:r>
+          <w:rPr>
+            <w:noProof/>
+          </w:rPr>
+          <w:t>1</w:t>
+        </w:r>
+        <w:bookmarkEnd w:id="13"/>
+      </w:fldSimple>
+      <w:r>
+        <w:rPr>
+          <w:lang w:val="id-ID"/>
+        </w:rPr>
+        <w:t xml:space="preserve"> </w:t>
+      </w:r>
+    </w:p>
+    <w:p>
+      <w:pPr>
+        <w:spacing w:line="360" w:lineRule="auto"/>
+        <w:ind w:firstLine="720"/>
+        <w:jc w:val="both"/>
+        <w:rPr>
+          <w:rFonts w:ascii="Times New Roman" w:hAnsi="Times New Roman" w:cs="Times New Roman"/>
+          <w:sz w:val="24"/>
+          <w:szCs w:val="24"/>
+        </w:rPr>
+      </w:pPr>
+    </w:p>
+    <w:p>
+      <w:pPr>
         <w:spacing w:line="360" w:lineRule="auto"/>
         <w:ind w:firstLine="720"/>
         <w:jc w:val="both"/>
@@ -7204,6 +7372,7 @@
           <w:sz w:val="24"/>
           <w:szCs w:val="24"/>
         </w:rPr>
+        <w:lastRenderedPageBreak/>
         <w:t xml:space="preserve"> </w:t>
       </w:r>
       <m:oMath>
@@ -7303,7 +7472,6 @@
           <w:sz w:val="24"/>
           <w:szCs w:val="24"/>
         </w:rPr>
-        <w:lastRenderedPageBreak/>
         <w:t>m = bilangan bulat positif</w:t>
       </w:r>
     </w:p>
@@ -7697,16 +7865,7 @@
           <w:sz w:val="24"/>
           <w:szCs w:val="24"/>
         </w:rPr>
-        <w:t xml:space="preserve">maka disediakan format citra berindeks. Pada format ini, informasi </w:t>
-      </w:r>
-      <w:r>
-        <w:rPr>
-          <w:rFonts w:ascii="Times New Roman" w:eastAsiaTheme="minorEastAsia" w:hAnsi="Times New Roman" w:cs="Times New Roman"/>
-          <w:sz w:val="24"/>
-          <w:szCs w:val="24"/>
-        </w:rPr>
-        <w:lastRenderedPageBreak/>
-        <w:t xml:space="preserve">setiap titik pada citra warna berindeks dari suatu tabel warna yang tersedia biasanya disebut palet warna. Keuntungan pemakaian palet warna adalah kita dapat dengan cepat memanipulasi warna tanpa harus mengubah informasi pada setiap titik pada citra.Keuntungan yang lainnya adalah dalam hal penyimpanan lebih kecil jika dibandingkan dengan citra warna </w:t>
+        <w:t xml:space="preserve">maka disediakan format citra berindeks. Pada format ini, informasi setiap titik pada citra warna berindeks dari suatu tabel warna yang tersedia biasanya disebut palet warna. Keuntungan pemakaian palet warna adalah kita dapat dengan cepat memanipulasi warna tanpa harus mengubah informasi pada setiap titik pada citra.Keuntungan yang lainnya adalah dalam hal penyimpanan lebih kecil jika dibandingkan dengan citra warna </w:t>
       </w:r>
       <w:r>
         <w:rPr>
@@ -7816,7 +7975,7 @@
         <w:spacing w:line="360" w:lineRule="auto"/>
         <w:jc w:val="both"/>
       </w:pPr>
-      <w:bookmarkStart w:id="13" w:name="_Toc512496709"/>
+      <w:bookmarkStart w:id="14" w:name="_Toc512496709"/>
       <w:r>
         <w:rPr>
           <w:lang w:val="id-ID"/>
@@ -7838,7 +7997,7 @@
       <w:r>
         <w:t>Elemen-Elemen Citra Digital</w:t>
       </w:r>
-      <w:bookmarkEnd w:id="13"/>
+      <w:bookmarkEnd w:id="14"/>
     </w:p>
     <w:p>
       <w:pPr>
@@ -8230,7 +8389,16 @@
           <w:sz w:val="24"/>
           <w:szCs w:val="24"/>
         </w:rPr>
-        <w:t xml:space="preserve">. Suatu citra dengan kontras rendah apabila sebagian besar komposisi citranya adalah terang dan sebagian besar gelap. Dan sebaliknya suatu citra dengan kontras tinggi apabila komposisi terang dan gelap didistribusikan secara melebar. </w:t>
+        <w:t xml:space="preserve">. Suatu citra dengan kontras rendah apabila </w:t>
+      </w:r>
+      <w:r>
+        <w:rPr>
+          <w:rFonts w:ascii="Times New Roman" w:hAnsi="Times New Roman" w:cs="Times New Roman"/>
+          <w:sz w:val="24"/>
+          <w:szCs w:val="24"/>
+        </w:rPr>
+        <w:lastRenderedPageBreak/>
+        <w:t xml:space="preserve">sebagian besar komposisi citranya adalah terang dan sebagian besar gelap. Dan sebaliknya suatu citra dengan kontras tinggi apabila komposisi terang dan gelap didistribusikan secara melebar. </w:t>
       </w:r>
     </w:p>
     <w:p>
@@ -8266,7 +8434,6 @@
           <w:sz w:val="24"/>
           <w:szCs w:val="24"/>
         </w:rPr>
-        <w:lastRenderedPageBreak/>
         <w:t xml:space="preserve">Kontur </w:t>
       </w:r>
       <w:r>
@@ -8613,7 +8780,16 @@
           <w:sz w:val="24"/>
           <w:szCs w:val="24"/>
         </w:rPr>
-        <w:t xml:space="preserve">Tekstur merupakan distribusi spasial dari derajat keabuan di dalam sekumpulan piksel-piksel yang bertentangga (jain et all, 1995). Tekstur bukanlah sebuah piksel. Sistem visual manusia pada dasarnya tidak menerima informasi citra secara independen pada setiap piksel, melainkan suatu citra dianggap sebagai suatu kesatuan(Mengko, R.,1989). </w:t>
+        <w:t xml:space="preserve">Tekstur merupakan distribusi spasial dari derajat keabuan di dalam sekumpulan piksel-piksel yang bertentangga (jain et all, 1995). Tekstur bukanlah sebuah piksel. Sistem visual manusia pada dasarnya tidak menerima </w:t>
+      </w:r>
+      <w:r>
+        <w:rPr>
+          <w:rFonts w:ascii="Times New Roman" w:hAnsi="Times New Roman" w:cs="Times New Roman"/>
+          <w:sz w:val="24"/>
+          <w:szCs w:val="24"/>
+        </w:rPr>
+        <w:lastRenderedPageBreak/>
+        <w:t xml:space="preserve">informasi citra secara independen pada setiap piksel, melainkan suatu citra dianggap sebagai suatu kesatuan(Mengko, R.,1989). </w:t>
       </w:r>
     </w:p>
     <w:p>
@@ -8622,9 +8798,8 @@
         <w:spacing w:line="360" w:lineRule="auto"/>
         <w:jc w:val="both"/>
       </w:pPr>
-      <w:bookmarkStart w:id="14" w:name="_Toc512496710"/>
-      <w:r>
-        <w:lastRenderedPageBreak/>
+      <w:bookmarkStart w:id="15" w:name="_Toc512496710"/>
+      <w:r>
         <w:t>2.1.5</w:t>
       </w:r>
       <w:r>
@@ -8636,7 +8811,7 @@
       <w:r>
         <w:t>Format File Citra</w:t>
       </w:r>
-      <w:bookmarkEnd w:id="14"/>
+      <w:bookmarkEnd w:id="15"/>
     </w:p>
     <w:p>
       <w:pPr>
@@ -8977,6 +9152,7 @@
           <w:sz w:val="24"/>
           <w:szCs w:val="24"/>
         </w:rPr>
+        <w:lastRenderedPageBreak/>
         <w:t>MPEG</w:t>
       </w:r>
       <w:r>
@@ -9006,7 +9182,6 @@
           <w:sz w:val="24"/>
           <w:szCs w:val="24"/>
         </w:rPr>
-        <w:lastRenderedPageBreak/>
         <w:t>MPEG(Moving Picture Experts Group) adalah format yang sering digunakan di dunia internet dan diperuntukkan sebagai format penyimpanan citra bergerak video</w:t>
       </w:r>
       <w:sdt>
@@ -9091,7 +9266,7 @@
           <w:szCs w:val="24"/>
         </w:rPr>
       </w:pPr>
-      <w:bookmarkStart w:id="15" w:name="_Toc512496711"/>
+      <w:bookmarkStart w:id="16" w:name="_Toc512496711"/>
       <w:r>
         <w:rPr>
           <w:lang w:val="id-ID"/>
@@ -9110,7 +9285,7 @@
         </w:rPr>
         <w:t>Grayscale</w:t>
       </w:r>
-      <w:bookmarkEnd w:id="15"/>
+      <w:bookmarkEnd w:id="16"/>
     </w:p>
     <w:p>
       <w:pPr>
@@ -9527,7 +9702,7 @@
         <w:spacing w:line="360" w:lineRule="auto"/>
         <w:jc w:val="both"/>
       </w:pPr>
-      <w:bookmarkStart w:id="16" w:name="_Toc512496712"/>
+      <w:bookmarkStart w:id="17" w:name="_Toc512496712"/>
       <w:r>
         <w:rPr>
           <w:lang w:val="id-ID"/>
@@ -9546,7 +9721,7 @@
       <w:r>
         <w:t xml:space="preserve"> digital</w:t>
       </w:r>
-      <w:bookmarkEnd w:id="16"/>
+      <w:bookmarkEnd w:id="17"/>
     </w:p>
     <w:p>
       <w:pPr>
@@ -9736,6 +9911,7 @@
           <w:szCs w:val="24"/>
           <w:lang w:val="id-ID" w:eastAsia="id-ID"/>
         </w:rPr>
+        <w:lastRenderedPageBreak/>
         <w:drawing>
           <wp:anchor distT="0" distB="0" distL="114300" distR="114300" simplePos="0" relativeHeight="251654144" behindDoc="0" locked="0" layoutInCell="1" allowOverlap="1" wp14:anchorId="07D6278B" wp14:editId="3DB7C2B5">
             <wp:simplePos x="0" y="0"/>
@@ -9811,7 +9987,6 @@
           <w:szCs w:val="24"/>
           <w:lang w:val="id-ID" w:eastAsia="id-ID"/>
         </w:rPr>
-        <w:lastRenderedPageBreak/>
         <w:drawing>
           <wp:anchor distT="0" distB="0" distL="114300" distR="114300" simplePos="0" relativeHeight="251656192" behindDoc="0" locked="0" layoutInCell="1" allowOverlap="1" wp14:anchorId="4DB570F8" wp14:editId="44BBC46B">
             <wp:simplePos x="0" y="0"/>
@@ -10079,6 +10254,7 @@
           <w:sz w:val="24"/>
           <w:szCs w:val="24"/>
         </w:rPr>
+        <w:lastRenderedPageBreak/>
         <w:t xml:space="preserve">Peningkatan mutu citra </w:t>
       </w:r>
       <w:r>
@@ -10108,7 +10284,6 @@
           <w:sz w:val="24"/>
           <w:szCs w:val="24"/>
         </w:rPr>
-        <w:lastRenderedPageBreak/>
         <w:t xml:space="preserve">Bertujuan untuk mendapatkan kualitas citra yang lebih baik dengan memanipulasikan parameter-parameter citra, sehingga ciri-ciri khusus yang terdapat di suatu citra dapat ditonjolkan. </w:t>
       </w:r>
     </w:p>
@@ -10700,6 +10875,7 @@
           <w:sz w:val="24"/>
           <w:szCs w:val="24"/>
         </w:rPr>
+        <w:lastRenderedPageBreak/>
         <w:t xml:space="preserve">Pendeteksian tepi objek </w:t>
       </w:r>
     </w:p>
@@ -10724,7 +10900,6 @@
           <w:sz w:val="24"/>
           <w:szCs w:val="24"/>
         </w:rPr>
-        <w:lastRenderedPageBreak/>
         <w:t xml:space="preserve">Ektraksi batas </w:t>
       </w:r>
     </w:p>
@@ -10811,7 +10986,7 @@
         <w:spacing w:line="360" w:lineRule="auto"/>
         <w:jc w:val="both"/>
       </w:pPr>
-      <w:bookmarkStart w:id="17" w:name="_Toc512496713"/>
+      <w:bookmarkStart w:id="18" w:name="_Toc512496713"/>
       <w:r>
         <w:t xml:space="preserve">2.3.1 </w:t>
       </w:r>
@@ -10821,7 +10996,7 @@
       <w:r>
         <w:t>Transformasi citra</w:t>
       </w:r>
-      <w:bookmarkEnd w:id="17"/>
+      <w:bookmarkEnd w:id="18"/>
     </w:p>
     <w:p>
       <w:pPr>
@@ -11208,6 +11383,7 @@
           <w:sz w:val="24"/>
           <w:szCs w:val="24"/>
         </w:rPr>
+        <w:lastRenderedPageBreak/>
         <w:t xml:space="preserve">Transformasi </w:t>
       </w:r>
       <w:r>
@@ -11242,16 +11418,7 @@
           <w:sz w:val="24"/>
           <w:szCs w:val="24"/>
         </w:rPr>
-        <w:t xml:space="preserve">. Wavelet adalah fungsi matematika yang memotong-motong data menjadi </w:t>
-      </w:r>
-      <w:r>
-        <w:rPr>
-          <w:rFonts w:ascii="Times New Roman" w:hAnsi="Times New Roman" w:cs="Times New Roman"/>
-          <w:sz w:val="24"/>
-          <w:szCs w:val="24"/>
-        </w:rPr>
-        <w:lastRenderedPageBreak/>
-        <w:t xml:space="preserve">kumpulan frekuensi yang berbeda, sehingga masing komponen dapat dipelajari dengan menggunakan skala resolusi yang berbeda. Selain itu transformasi wavelet mampu memberikan informasi frekuensi yang muncul, juga memberikan informasi tentang skala, durasi atau waktu. Transformasi wavelet menggunakan dua komponen penting yaitu fungsi penskalaan </w:t>
+        <w:t xml:space="preserve">. Wavelet adalah fungsi matematika yang memotong-motong data menjadi kumpulan frekuensi yang berbeda, sehingga masing komponen dapat dipelajari dengan menggunakan skala resolusi yang berbeda. Selain itu transformasi wavelet mampu memberikan informasi frekuensi yang muncul, juga memberikan informasi tentang skala, durasi atau waktu. Transformasi wavelet menggunakan dua komponen penting yaitu fungsi penskalaan </w:t>
       </w:r>
       <w:r>
         <w:rPr>
@@ -11436,7 +11603,7 @@
         <w:spacing w:line="360" w:lineRule="auto"/>
         <w:jc w:val="both"/>
       </w:pPr>
-      <w:bookmarkStart w:id="18" w:name="_Toc512496714"/>
+      <w:bookmarkStart w:id="19" w:name="_Toc512496714"/>
       <w:r>
         <w:rPr>
           <w:lang w:val="id-ID"/>
@@ -11452,7 +11619,7 @@
       <w:r>
         <w:t>Video</w:t>
       </w:r>
-      <w:bookmarkEnd w:id="18"/>
+      <w:bookmarkEnd w:id="19"/>
     </w:p>
     <w:p>
       <w:pPr>
@@ -11582,7 +11749,7 @@
         <w:spacing w:line="360" w:lineRule="auto"/>
         <w:jc w:val="both"/>
       </w:pPr>
-      <w:bookmarkStart w:id="19" w:name="_Toc512496715"/>
+      <w:bookmarkStart w:id="20" w:name="_Toc512496715"/>
       <w:r>
         <w:rPr>
           <w:lang w:val="id-ID"/>
@@ -11598,7 +11765,7 @@
       <w:r>
         <w:t>Video analog</w:t>
       </w:r>
-      <w:bookmarkEnd w:id="19"/>
+      <w:bookmarkEnd w:id="20"/>
     </w:p>
     <w:p>
       <w:pPr>
@@ -11635,7 +11802,7 @@
           <w:sz w:val="24"/>
           <w:szCs w:val="24"/>
         </w:rPr>
-        <w:t xml:space="preserve">,  setelah melalui proses sampling dan kuantisasi maka fungsi ini menjadi fungsi diskrit (Tekalp, A. M., 1995). Proses perekaman pada video analog menggunakan pita seluloid yang berfungsi </w:t>
+        <w:t xml:space="preserve">,  setelah melalui proses </w:t>
       </w:r>
       <w:r>
         <w:rPr>
@@ -11644,7 +11811,7 @@
           <w:szCs w:val="24"/>
         </w:rPr>
         <w:lastRenderedPageBreak/>
-        <w:t xml:space="preserve">untuk menyimpan data audio dan data gambar secara terpisah. Beberapa contoh standar video analog yaitu </w:t>
+        <w:t xml:space="preserve">sampling dan kuantisasi maka fungsi ini menjadi fungsi diskrit (Tekalp, A. M., 1995). Proses perekaman pada video analog menggunakan pita seluloid yang berfungsi untuk menyimpan data audio dan data gambar secara terpisah. Beberapa contoh standar video analog yaitu </w:t>
       </w:r>
       <w:r>
         <w:rPr>
@@ -11687,7 +11854,7 @@
         <w:spacing w:line="360" w:lineRule="auto"/>
         <w:jc w:val="both"/>
       </w:pPr>
-      <w:bookmarkStart w:id="20" w:name="_Toc512496716"/>
+      <w:bookmarkStart w:id="21" w:name="_Toc512496716"/>
       <w:r>
         <w:rPr>
           <w:lang w:val="id-ID"/>
@@ -11703,7 +11870,7 @@
       <w:r>
         <w:t>Video Digital</w:t>
       </w:r>
-      <w:bookmarkEnd w:id="20"/>
+      <w:bookmarkEnd w:id="21"/>
     </w:p>
     <w:p>
       <w:pPr>
@@ -12012,7 +12179,7 @@
         <w:spacing w:line="360" w:lineRule="auto"/>
         <w:jc w:val="both"/>
       </w:pPr>
-      <w:bookmarkStart w:id="21" w:name="_Toc512496717"/>
+      <w:bookmarkStart w:id="22" w:name="_Toc512496717"/>
       <w:r>
         <w:rPr>
           <w:lang w:val="id-ID"/>
@@ -12028,7 +12195,7 @@
       <w:r>
         <w:t>Struktur Video Frame</w:t>
       </w:r>
-      <w:bookmarkEnd w:id="21"/>
+      <w:bookmarkEnd w:id="22"/>
     </w:p>
     <w:p>
       <w:pPr>
@@ -12116,7 +12283,16 @@
           <w:sz w:val="24"/>
           <w:szCs w:val="24"/>
         </w:rPr>
-        <w:t xml:space="preserve"> maka mata manusia dapat menangkap dan mengolah informasi dengan baik di dalam setiap frame video secara kontinu (Madenda, S., 2015). Suatu citra digital direpresentasikan sebagai matriks berukuran </w:t>
+        <w:t xml:space="preserve"> maka mata manusia dapat menangkap dan mengolah informasi dengan baik di dalam setiap frame video secara kontinu (Madenda, S., 2015). Suatu citra digital </w:t>
+      </w:r>
+      <w:r>
+        <w:rPr>
+          <w:rFonts w:ascii="Times New Roman" w:hAnsi="Times New Roman" w:cs="Times New Roman"/>
+          <w:sz w:val="24"/>
+          <w:szCs w:val="24"/>
+        </w:rPr>
+        <w:lastRenderedPageBreak/>
+        <w:t xml:space="preserve">direpresentasikan sebagai matriks berukuran </w:t>
       </w:r>
       <w:r>
         <w:rPr>
@@ -12167,16 +12343,7 @@
           <w:sz w:val="24"/>
           <w:szCs w:val="24"/>
         </w:rPr>
-        <w:t xml:space="preserve"> adalah </w:t>
-      </w:r>
-      <w:r>
-        <w:rPr>
-          <w:rFonts w:ascii="Times New Roman" w:hAnsi="Times New Roman" w:cs="Times New Roman"/>
-          <w:sz w:val="24"/>
-          <w:szCs w:val="24"/>
-        </w:rPr>
-        <w:lastRenderedPageBreak/>
-        <w:t xml:space="preserve">baris dan </w:t>
+        <w:t xml:space="preserve"> adalah baris dan </w:t>
       </w:r>
       <w:r>
         <w:rPr>
@@ -12244,7 +12411,7 @@
         <w:spacing w:line="360" w:lineRule="auto"/>
         <w:jc w:val="both"/>
       </w:pPr>
-      <w:bookmarkStart w:id="22" w:name="_Toc512496718"/>
+      <w:bookmarkStart w:id="23" w:name="_Toc512496718"/>
       <w:r>
         <w:rPr>
           <w:lang w:val="id-ID"/>
@@ -12260,7 +12427,7 @@
       <w:r>
         <w:t>Ukuran Video Digital</w:t>
       </w:r>
-      <w:bookmarkEnd w:id="22"/>
+      <w:bookmarkEnd w:id="23"/>
     </w:p>
     <w:p>
       <w:pPr>
@@ -12544,7 +12711,7 @@
         <w:spacing w:line="360" w:lineRule="auto"/>
         <w:jc w:val="both"/>
       </w:pPr>
-      <w:bookmarkStart w:id="23" w:name="_Toc512496719"/>
+      <w:bookmarkStart w:id="24" w:name="_Toc512496719"/>
       <w:r>
         <w:rPr>
           <w:lang w:val="id-ID"/>
@@ -12563,7 +12730,7 @@
       <w:r>
         <w:t>(Frame rate)</w:t>
       </w:r>
-      <w:bookmarkEnd w:id="23"/>
+      <w:bookmarkEnd w:id="24"/>
     </w:p>
     <w:p>
       <w:pPr>
@@ -12684,7 +12851,16 @@
           <w:sz w:val="24"/>
           <w:szCs w:val="24"/>
         </w:rPr>
-        <w:t xml:space="preserve">. Kehalusan gerakan ditentukan dengan jumlah </w:t>
+        <w:t xml:space="preserve">. Kehalusan gerakan </w:t>
+      </w:r>
+      <w:r>
+        <w:rPr>
+          <w:rFonts w:ascii="Times New Roman" w:hAnsi="Times New Roman" w:cs="Times New Roman"/>
+          <w:sz w:val="24"/>
+          <w:szCs w:val="24"/>
+        </w:rPr>
+        <w:lastRenderedPageBreak/>
+        <w:t xml:space="preserve">ditentukan dengan jumlah </w:t>
       </w:r>
       <w:r>
         <w:rPr>
@@ -12701,16 +12877,7 @@
           <w:sz w:val="24"/>
           <w:szCs w:val="24"/>
         </w:rPr>
-        <w:t xml:space="preserve"> yang berbeda per detik. Untuk menghasilkan </w:t>
-      </w:r>
-      <w:r>
-        <w:rPr>
-          <w:rFonts w:ascii="Times New Roman" w:hAnsi="Times New Roman" w:cs="Times New Roman"/>
-          <w:sz w:val="24"/>
-          <w:szCs w:val="24"/>
-        </w:rPr>
-        <w:lastRenderedPageBreak/>
-        <w:t xml:space="preserve">gerakan yang halus, setidaknya harus berada pada 25 </w:t>
+        <w:t xml:space="preserve"> yang berbeda per detik. Untuk menghasilkan gerakan yang halus, setidaknya harus berada pada 25 </w:t>
       </w:r>
       <w:r>
         <w:rPr>
@@ -12856,7 +13023,7 @@
         <w:spacing w:line="360" w:lineRule="auto"/>
         <w:jc w:val="both"/>
       </w:pPr>
-      <w:bookmarkStart w:id="24" w:name="_Toc512496720"/>
+      <w:bookmarkStart w:id="25" w:name="_Toc512496720"/>
       <w:r>
         <w:rPr>
           <w:lang w:val="id-ID"/>
@@ -12872,7 +13039,7 @@
       <w:r>
         <w:t>Aktivitas gerak pada video</w:t>
       </w:r>
-      <w:bookmarkEnd w:id="24"/>
+      <w:bookmarkEnd w:id="25"/>
     </w:p>
     <w:p>
       <w:pPr>
@@ -13305,7 +13472,7 @@
         <w:spacing w:line="360" w:lineRule="auto"/>
         <w:jc w:val="both"/>
       </w:pPr>
-      <w:bookmarkStart w:id="25" w:name="_Toc512496721"/>
+      <w:bookmarkStart w:id="26" w:name="_Toc512496721"/>
       <w:r>
         <w:rPr>
           <w:lang w:val="id-ID"/>
@@ -13321,7 +13488,7 @@
       <w:r>
         <w:t>Pengenalan Pola</w:t>
       </w:r>
-      <w:bookmarkEnd w:id="25"/>
+      <w:bookmarkEnd w:id="26"/>
     </w:p>
     <w:p>
       <w:pPr>
@@ -14480,7 +14647,7 @@
         <w:spacing w:line="360" w:lineRule="auto"/>
         <w:jc w:val="both"/>
       </w:pPr>
-      <w:bookmarkStart w:id="26" w:name="_Toc512496722"/>
+      <w:bookmarkStart w:id="27" w:name="_Toc512496722"/>
       <w:r>
         <w:rPr>
           <w:lang w:val="id-ID"/>
@@ -14496,7 +14663,7 @@
       <w:r>
         <w:t>Jarak (Distance)</w:t>
       </w:r>
-      <w:bookmarkEnd w:id="26"/>
+      <w:bookmarkEnd w:id="27"/>
     </w:p>
     <w:p>
       <w:pPr>
@@ -14877,7 +15044,7 @@
         <w:spacing w:line="360" w:lineRule="auto"/>
         <w:jc w:val="both"/>
       </w:pPr>
-      <w:bookmarkStart w:id="27" w:name="_Toc512496723"/>
+      <w:bookmarkStart w:id="28" w:name="_Toc512496723"/>
       <w:r>
         <w:rPr>
           <w:lang w:val="id-ID"/>
@@ -14894,7 +15061,7 @@
       <w:r>
         <w:t>Thresholding</w:t>
       </w:r>
-      <w:bookmarkEnd w:id="27"/>
+      <w:bookmarkEnd w:id="28"/>
     </w:p>
     <w:p>
       <w:pPr>
@@ -15130,7 +15297,7 @@
         <w:spacing w:line="360" w:lineRule="auto"/>
         <w:jc w:val="both"/>
       </w:pPr>
-      <w:bookmarkStart w:id="28" w:name="_Toc512496724"/>
+      <w:bookmarkStart w:id="29" w:name="_Toc512496724"/>
       <w:r>
         <w:rPr>
           <w:lang w:val="id-ID"/>
@@ -15152,7 +15319,7 @@
       <w:r>
         <w:t>(Face Recognition)</w:t>
       </w:r>
-      <w:bookmarkEnd w:id="28"/>
+      <w:bookmarkEnd w:id="29"/>
     </w:p>
     <w:p>
       <w:pPr>
@@ -15234,7 +15401,7 @@
         <w:spacing w:line="360" w:lineRule="auto"/>
         <w:jc w:val="both"/>
       </w:pPr>
-      <w:bookmarkStart w:id="29" w:name="_Toc512496725"/>
+      <w:bookmarkStart w:id="30" w:name="_Toc512496725"/>
       <w:r>
         <w:rPr>
           <w:lang w:val="id-ID"/>
@@ -15251,7 +15418,7 @@
       <w:r>
         <w:t>Konsep Pengenalan Wajah</w:t>
       </w:r>
-      <w:bookmarkEnd w:id="29"/>
+      <w:bookmarkEnd w:id="30"/>
     </w:p>
     <w:p>
       <w:pPr>
@@ -15423,7 +15590,7 @@
         <w:spacing w:line="360" w:lineRule="auto"/>
         <w:jc w:val="both"/>
       </w:pPr>
-      <w:bookmarkStart w:id="30" w:name="_Toc512496726"/>
+      <w:bookmarkStart w:id="31" w:name="_Toc512496726"/>
       <w:r>
         <w:rPr>
           <w:lang w:val="id-ID"/>
@@ -15439,7 +15606,7 @@
       <w:r>
         <w:t>Tahap pengenalan wajah</w:t>
       </w:r>
-      <w:bookmarkEnd w:id="30"/>
+      <w:bookmarkEnd w:id="31"/>
     </w:p>
     <w:p>
       <w:pPr>
@@ -15918,7 +16085,7 @@
         <w:spacing w:line="360" w:lineRule="auto"/>
         <w:jc w:val="both"/>
       </w:pPr>
-      <w:bookmarkStart w:id="31" w:name="_Toc512496727"/>
+      <w:bookmarkStart w:id="32" w:name="_Toc512496727"/>
       <w:r>
         <w:rPr>
           <w:noProof/>
@@ -15999,7 +16166,7 @@
       <w:r>
         <w:t>Metode Pengenalan wajah</w:t>
       </w:r>
-      <w:bookmarkEnd w:id="31"/>
+      <w:bookmarkEnd w:id="32"/>
     </w:p>
     <w:p>
       <w:pPr>
@@ -17220,7 +17387,43 @@
           <w:szCs w:val="24"/>
           <w:lang w:val="id-ID"/>
         </w:rPr>
-        <w:t xml:space="preserve">merupakan metode pendeteksi objek pada sebuah gambar yang dapat memberikan kecepatan dan keakuratan yang tinggi dalam mendeteksi objek. Metode ini pertama kali diperkenalkan oleh Paula Viola dan Michael Jones pada tahun 2001, dengan menggunakan empat metode utama, yaitu </w:t>
+        <w:t>merupakan metode pendeteksi objek pada sebuah gambar yang dapat memberikan kecepatan dan keakuratan yang tinggi dalam mendeteksi objek. Metode ini pertama kali diperkenalkan oleh Paula Viola da</w:t>
+      </w:r>
+      <w:r>
+        <w:rPr>
+          <w:rFonts w:ascii="Times New Roman" w:hAnsi="Times New Roman" w:cs="Times New Roman"/>
+          <w:sz w:val="24"/>
+          <w:szCs w:val="24"/>
+          <w:lang w:val="id-ID"/>
+        </w:rPr>
+        <w:t>n Michael Jones pada tahun 2001 dan di analisis oleh Yi-Qing Wang pada tahun 2014</w:t>
+      </w:r>
+      <w:r>
+        <w:rPr>
+          <w:rFonts w:ascii="Times New Roman" w:hAnsi="Times New Roman" w:cs="Times New Roman"/>
+          <w:sz w:val="24"/>
+          <w:szCs w:val="24"/>
+          <w:lang w:val="id-ID"/>
+        </w:rPr>
+        <w:t xml:space="preserve"> dengan menggunakan </w:t>
+      </w:r>
+      <w:r>
+        <w:rPr>
+          <w:rFonts w:ascii="Times New Roman" w:hAnsi="Times New Roman" w:cs="Times New Roman"/>
+          <w:sz w:val="24"/>
+          <w:szCs w:val="24"/>
+          <w:lang w:val="id-ID"/>
+        </w:rPr>
+        <w:t>beberapa</w:t>
+      </w:r>
+      <w:r>
+        <w:rPr>
+          <w:rFonts w:ascii="Times New Roman" w:hAnsi="Times New Roman" w:cs="Times New Roman"/>
+          <w:sz w:val="24"/>
+          <w:szCs w:val="24"/>
+          <w:lang w:val="id-ID"/>
+        </w:rPr>
+        <w:t xml:space="preserve"> metode utama, yaitu </w:t>
       </w:r>
       <w:sdt>
         <w:sdtPr>
@@ -17467,7 +17670,7 @@
           <w:szCs w:val="24"/>
           <w:lang w:val="id-ID"/>
         </w:rPr>
-        <w:t xml:space="preserve">. Pada pembahasan ini digunakan 5 bentuk </w:t>
+        <w:t xml:space="preserve">. </w:t>
       </w:r>
       <w:r>
         <w:rPr>
@@ -17476,7 +17679,7 @@
           <w:szCs w:val="24"/>
           <w:lang w:val="id-ID"/>
         </w:rPr>
-        <w:t xml:space="preserve">Haar-like seperti pada gambar dibawah ini </w:t>
+        <w:t xml:space="preserve">Pada pembahasan ini digunakan 5 pola yang telah dianalisis oleh Yi-Qing Wang </w:t>
       </w:r>
       <w:sdt>
         <w:sdtPr>
@@ -17538,8 +17741,6 @@
           </w:r>
         </w:sdtContent>
       </w:sdt>
-      <w:bookmarkStart w:id="32" w:name="_GoBack"/>
-      <w:bookmarkEnd w:id="32"/>
       <w:r>
         <w:rPr>
           <w:rFonts w:ascii="Times New Roman" w:hAnsi="Times New Roman" w:cs="Times New Roman"/>
@@ -17631,6 +17832,7 @@
     <w:p>
       <w:pPr>
         <w:spacing w:line="360" w:lineRule="auto"/>
+        <w:ind w:firstLine="720"/>
         <w:jc w:val="both"/>
         <w:rPr>
           <w:rFonts w:ascii="Times New Roman" w:hAnsi="Times New Roman" w:cs="Times New Roman"/>
@@ -17639,6 +17841,44 @@
           <w:lang w:val="id-ID"/>
         </w:rPr>
       </w:pPr>
+      <w:r>
+        <w:rPr>
+          <w:rFonts w:ascii="Times New Roman" w:hAnsi="Times New Roman" w:cs="Times New Roman"/>
+          <w:sz w:val="24"/>
+          <w:szCs w:val="24"/>
+          <w:lang w:val="id-ID"/>
+        </w:rPr>
+        <w:t xml:space="preserve">Dengan </w:t>
+      </w:r>
+      <w:r>
+        <w:rPr>
+          <w:rFonts w:ascii="Times New Roman" w:hAnsi="Times New Roman" w:cs="Times New Roman"/>
+          <w:sz w:val="24"/>
+          <w:szCs w:val="24"/>
+          <w:lang w:val="id-ID"/>
+        </w:rPr>
+        <w:t>menggunakan pola dapat m</w:t>
+      </w:r>
+      <w:r>
+        <w:rPr>
+          <w:rFonts w:ascii="Times New Roman" w:hAnsi="Times New Roman" w:cs="Times New Roman"/>
+          <w:sz w:val="24"/>
+          <w:szCs w:val="24"/>
+          <w:lang w:val="id-ID"/>
+        </w:rPr>
+        <w:t xml:space="preserve">eningkatkan kecepatan komputasi </w:t>
+      </w:r>
+      <w:r>
+        <w:rPr>
+          <w:rFonts w:ascii="Times New Roman" w:hAnsi="Times New Roman" w:cs="Times New Roman"/>
+          <w:sz w:val="24"/>
+          <w:szCs w:val="24"/>
+          <w:lang w:val="id-ID"/>
+        </w:rPr>
+        <w:t>dibandingkan dengan melakukan pengolahan pada pixel citra secara langsung.</w:t>
+      </w:r>
+      <w:bookmarkStart w:id="33" w:name="_GoBack"/>
+      <w:bookmarkEnd w:id="33"/>
     </w:p>
     <w:sectPr>
       <w:pgSz w:w="12240" w:h="15840"/>
@@ -22493,6 +22733,43 @@
       <w:spacing w:after="0" w:line="240" w:lineRule="auto"/>
     </w:pPr>
   </w:style>
+  <w:style w:type="paragraph" w:styleId="Caption">
+    <w:name w:val="caption"/>
+    <w:basedOn w:val="Normal"/>
+    <w:next w:val="Normal"/>
+    <w:uiPriority w:val="35"/>
+    <w:unhideWhenUsed/>
+    <w:qFormat/>
+    <w:rsid w:val="002752EA"/>
+    <w:pPr>
+      <w:spacing w:after="200" w:line="240" w:lineRule="auto"/>
+    </w:pPr>
+    <w:rPr>
+      <w:i/>
+      <w:iCs/>
+      <w:color w:val="44546A" w:themeColor="text2"/>
+      <w:sz w:val="18"/>
+      <w:szCs w:val="18"/>
+    </w:rPr>
+  </w:style>
+  <w:style w:type="paragraph" w:styleId="TableofFigures">
+    <w:name w:val="table of figures"/>
+    <w:basedOn w:val="Normal"/>
+    <w:next w:val="Normal"/>
+    <w:uiPriority w:val="99"/>
+    <w:unhideWhenUsed/>
+    <w:rsid w:val="002752EA"/>
+    <w:pPr>
+      <w:spacing w:after="0"/>
+      <w:ind w:left="440" w:hanging="440"/>
+    </w:pPr>
+    <w:rPr>
+      <w:rFonts w:cstheme="minorHAnsi"/>
+      <w:smallCaps/>
+      <w:sz w:val="20"/>
+      <w:szCs w:val="20"/>
+    </w:rPr>
+  </w:style>
 </w:styles>
 </file>
 
@@ -23035,7 +23312,7 @@
 </file>
 
 <file path=customXml/itemProps1.xml><?xml version="1.0" encoding="utf-8"?>
-<ds:datastoreItem xmlns:ds="http://schemas.openxmlformats.org/officeDocument/2006/customXml" ds:itemID="{8DC1151E-72BC-4C63-BC95-A5453D423686}">
+<ds:datastoreItem xmlns:ds="http://schemas.openxmlformats.org/officeDocument/2006/customXml" ds:itemID="{9C05EE3A-B640-4422-97CC-2D60C8FD58D5}">
   <ds:schemaRefs>
     <ds:schemaRef ds:uri="http://schemas.openxmlformats.org/officeDocument/2006/bibliography"/>
   </ds:schemaRefs>

</xml_diff>

<commit_message>
haar like feature integral image
</commit_message>
<xml_diff>
--- a/Documentation/TUGAS AKHIR.docx
+++ b/Documentation/TUGAS AKHIR.docx
@@ -317,7 +317,6 @@
               <w:noProof/>
               <w:sz w:val="24"/>
               <w:szCs w:val="24"/>
-              <w:lang w:val="id-ID" w:eastAsia="id-ID"/>
             </w:rPr>
             <w:drawing>
               <wp:anchor distT="0" distB="0" distL="114300" distR="114300" simplePos="0" relativeHeight="251652096" behindDoc="1" locked="0" layoutInCell="1" allowOverlap="1">
@@ -3646,21 +3645,7 @@
                 <w:rStyle w:val="Hyperlink"/>
                 <w:noProof/>
               </w:rPr>
-              <w:t>Gamba</w:t>
-            </w:r>
-            <w:r>
-              <w:rPr>
-                <w:rStyle w:val="Hyperlink"/>
-                <w:noProof/>
-              </w:rPr>
-              <w:t>r</w:t>
-            </w:r>
-            <w:r>
-              <w:rPr>
-                <w:rStyle w:val="Hyperlink"/>
-                <w:noProof/>
-              </w:rPr>
-              <w:t xml:space="preserve"> 1</w:t>
+              <w:t>Gambar 1</w:t>
             </w:r>
             <w:r>
               <w:rPr>
@@ -6869,7 +6854,6 @@
           <w:noProof/>
           <w:sz w:val="24"/>
           <w:szCs w:val="24"/>
-          <w:lang w:val="id-ID" w:eastAsia="id-ID"/>
         </w:rPr>
         <w:lastRenderedPageBreak/>
         <w:drawing>
@@ -9909,7 +9893,6 @@
           <w:noProof/>
           <w:sz w:val="24"/>
           <w:szCs w:val="24"/>
-          <w:lang w:val="id-ID" w:eastAsia="id-ID"/>
         </w:rPr>
         <w:lastRenderedPageBreak/>
         <w:drawing>
@@ -9985,7 +9968,6 @@
           <w:noProof/>
           <w:sz w:val="24"/>
           <w:szCs w:val="24"/>
-          <w:lang w:val="id-ID" w:eastAsia="id-ID"/>
         </w:rPr>
         <w:drawing>
           <wp:anchor distT="0" distB="0" distL="114300" distR="114300" simplePos="0" relativeHeight="251656192" behindDoc="0" locked="0" layoutInCell="1" allowOverlap="1" wp14:anchorId="4DB570F8" wp14:editId="44BBC46B">
@@ -10142,7 +10124,6 @@
           <w:noProof/>
           <w:sz w:val="24"/>
           <w:szCs w:val="24"/>
-          <w:lang w:val="id-ID" w:eastAsia="id-ID"/>
         </w:rPr>
         <w:drawing>
           <wp:anchor distT="0" distB="0" distL="114300" distR="114300" simplePos="0" relativeHeight="251655168" behindDoc="0" locked="0" layoutInCell="1" allowOverlap="1" wp14:anchorId="726B0D0B" wp14:editId="0FE0467A">
@@ -13809,7 +13790,6 @@
       <w:r>
         <w:rPr>
           <w:noProof/>
-          <w:lang w:val="id-ID" w:eastAsia="id-ID"/>
         </w:rPr>
         <w:drawing>
           <wp:anchor distT="0" distB="0" distL="114300" distR="114300" simplePos="0" relativeHeight="251653120" behindDoc="0" locked="0" layoutInCell="1" allowOverlap="1" wp14:anchorId="29FC63F4" wp14:editId="529352DE">
@@ -14468,7 +14448,6 @@
       <w:r>
         <w:rPr>
           <w:noProof/>
-          <w:lang w:val="id-ID" w:eastAsia="id-ID"/>
         </w:rPr>
         <w:lastRenderedPageBreak/>
         <w:drawing>
@@ -16089,7 +16068,6 @@
       <w:r>
         <w:rPr>
           <w:noProof/>
-          <w:lang w:val="id-ID" w:eastAsia="id-ID"/>
         </w:rPr>
         <w:drawing>
           <wp:anchor distT="0" distB="0" distL="114300" distR="114300" simplePos="0" relativeHeight="251658240" behindDoc="0" locked="0" layoutInCell="1" allowOverlap="1" wp14:anchorId="3076239D" wp14:editId="3F4113E7">
@@ -17554,27 +17532,18 @@
           <w:rFonts w:ascii="Times New Roman" w:hAnsi="Times New Roman" w:cs="Times New Roman"/>
           <w:sz w:val="24"/>
           <w:szCs w:val="24"/>
+          <w:lang w:val="en-ID"/>
+        </w:rPr>
+        <w:t xml:space="preserve">, yang diambil dari konsep </w:t>
+      </w:r>
+      <w:r>
+        <w:rPr>
+          <w:rFonts w:ascii="Times New Roman" w:hAnsi="Times New Roman" w:cs="Times New Roman"/>
+          <w:sz w:val="24"/>
+          <w:szCs w:val="24"/>
           <w:lang w:val="id-ID"/>
         </w:rPr>
-        <w:t xml:space="preserve"> untuk mendapatkan semua informasi karakteristik wajah yang dibutuhkan. Haar Like Feature </w:t>
-      </w:r>
-      <w:r>
-        <w:rPr>
-          <w:rFonts w:ascii="Times New Roman" w:hAnsi="Times New Roman" w:cs="Times New Roman"/>
-          <w:sz w:val="24"/>
-          <w:szCs w:val="24"/>
-          <w:lang w:val="id-ID"/>
-        </w:rPr>
-        <w:t>dikembangkan</w:t>
-      </w:r>
-      <w:r>
-        <w:rPr>
-          <w:rFonts w:ascii="Times New Roman" w:hAnsi="Times New Roman" w:cs="Times New Roman"/>
-          <w:sz w:val="24"/>
-          <w:szCs w:val="24"/>
-          <w:lang w:val="id-ID"/>
-        </w:rPr>
-        <w:t xml:space="preserve"> dari metode Wavelet Haar.</w:t>
+        <w:t>metode Wavelet Haar.</w:t>
       </w:r>
       <w:r>
         <w:rPr>
@@ -17670,7 +17639,34 @@
           <w:szCs w:val="24"/>
           <w:lang w:val="id-ID"/>
         </w:rPr>
-        <w:t xml:space="preserve">. </w:t>
+        <w:t>.</w:t>
+      </w:r>
+      <w:r>
+        <w:rPr>
+          <w:rFonts w:ascii="Times New Roman" w:hAnsi="Times New Roman" w:cs="Times New Roman"/>
+          <w:sz w:val="24"/>
+          <w:szCs w:val="24"/>
+          <w:lang w:val="en-ID"/>
+        </w:rPr>
+        <w:t xml:space="preserve"> Haar Like Feature mengunakan 5 </w:t>
+      </w:r>
+      <w:r>
+        <w:rPr>
+          <w:rFonts w:ascii="Times New Roman" w:hAnsi="Times New Roman" w:cs="Times New Roman"/>
+          <w:sz w:val="24"/>
+          <w:szCs w:val="24"/>
+          <w:lang w:val="en-ID"/>
+        </w:rPr>
+        <w:t xml:space="preserve">fitur </w:t>
+      </w:r>
+      <w:r>
+        <w:rPr>
+          <w:rFonts w:ascii="Times New Roman" w:hAnsi="Times New Roman" w:cs="Times New Roman"/>
+          <w:sz w:val="24"/>
+          <w:szCs w:val="24"/>
+          <w:lang w:val="en-ID"/>
+        </w:rPr>
+        <w:t>untuk melakukan klasifikasi seperti gambar dibawah ini</w:t>
       </w:r>
       <w:r>
         <w:rPr>
@@ -17679,7 +17675,7 @@
           <w:szCs w:val="24"/>
           <w:lang w:val="id-ID"/>
         </w:rPr>
-        <w:t xml:space="preserve">Pada pembahasan ini digunakan 5 pola yang telah dianalisis oleh Yi-Qing Wang </w:t>
+        <w:t xml:space="preserve"> </w:t>
       </w:r>
       <w:sdt>
         <w:sdtPr>
@@ -17746,38 +17742,37 @@
           <w:rFonts w:ascii="Times New Roman" w:hAnsi="Times New Roman" w:cs="Times New Roman"/>
           <w:sz w:val="24"/>
           <w:szCs w:val="24"/>
+          <w:lang w:val="en-ID"/>
+        </w:rPr>
+        <w:t xml:space="preserve"> :</w:t>
+      </w:r>
+      <w:r>
+        <w:rPr>
+          <w:rFonts w:ascii="Times New Roman" w:hAnsi="Times New Roman" w:cs="Times New Roman"/>
+          <w:noProof/>
+          <w:sz w:val="24"/>
+          <w:szCs w:val="24"/>
+          <w:lang w:val="id-ID" w:eastAsia="id-ID"/>
+        </w:rPr>
+        <w:t xml:space="preserve"> </w:t>
+      </w:r>
+    </w:p>
+    <w:p>
+      <w:pPr>
+        <w:jc w:val="both"/>
+        <w:rPr>
+          <w:rFonts w:cstheme="majorBidi"/>
+          <w:sz w:val="24"/>
+          <w:szCs w:val="24"/>
           <w:lang w:val="id-ID"/>
         </w:rPr>
-        <w:t>:</w:t>
-      </w:r>
+      </w:pPr>
       <w:r>
         <w:rPr>
           <w:rFonts w:ascii="Times New Roman" w:hAnsi="Times New Roman" w:cs="Times New Roman"/>
           <w:noProof/>
           <w:sz w:val="24"/>
           <w:szCs w:val="24"/>
-          <w:lang w:val="id-ID" w:eastAsia="id-ID"/>
-        </w:rPr>
-        <w:t xml:space="preserve"> </w:t>
-      </w:r>
-    </w:p>
-    <w:p>
-      <w:pPr>
-        <w:jc w:val="both"/>
-        <w:rPr>
-          <w:rFonts w:cstheme="majorBidi"/>
-          <w:sz w:val="24"/>
-          <w:szCs w:val="24"/>
-          <w:lang w:val="id-ID"/>
-        </w:rPr>
-      </w:pPr>
-      <w:r>
-        <w:rPr>
-          <w:rFonts w:ascii="Times New Roman" w:hAnsi="Times New Roman" w:cs="Times New Roman"/>
-          <w:noProof/>
-          <w:sz w:val="24"/>
-          <w:szCs w:val="24"/>
-          <w:lang w:val="id-ID" w:eastAsia="id-ID"/>
         </w:rPr>
         <w:drawing>
           <wp:inline distT="0" distB="0" distL="0" distR="0" wp14:anchorId="42D332D7" wp14:editId="3B523D72">
@@ -17838,47 +17833,986 @@
           <w:rFonts w:ascii="Times New Roman" w:hAnsi="Times New Roman" w:cs="Times New Roman"/>
           <w:sz w:val="24"/>
           <w:szCs w:val="24"/>
-          <w:lang w:val="id-ID"/>
-        </w:rPr>
-      </w:pPr>
-      <w:r>
-        <w:rPr>
-          <w:rFonts w:ascii="Times New Roman" w:hAnsi="Times New Roman" w:cs="Times New Roman"/>
-          <w:sz w:val="24"/>
-          <w:szCs w:val="24"/>
-          <w:lang w:val="id-ID"/>
-        </w:rPr>
-        <w:t xml:space="preserve">Dengan </w:t>
-      </w:r>
-      <w:r>
-        <w:rPr>
-          <w:rFonts w:ascii="Times New Roman" w:hAnsi="Times New Roman" w:cs="Times New Roman"/>
-          <w:sz w:val="24"/>
-          <w:szCs w:val="24"/>
-          <w:lang w:val="id-ID"/>
-        </w:rPr>
-        <w:t>menggunakan pola dapat m</w:t>
-      </w:r>
-      <w:r>
-        <w:rPr>
-          <w:rFonts w:ascii="Times New Roman" w:hAnsi="Times New Roman" w:cs="Times New Roman"/>
-          <w:sz w:val="24"/>
-          <w:szCs w:val="24"/>
-          <w:lang w:val="id-ID"/>
-        </w:rPr>
-        <w:t xml:space="preserve">eningkatkan kecepatan komputasi </w:t>
-      </w:r>
-      <w:r>
-        <w:rPr>
-          <w:rFonts w:ascii="Times New Roman" w:hAnsi="Times New Roman" w:cs="Times New Roman"/>
-          <w:sz w:val="24"/>
-          <w:szCs w:val="24"/>
-          <w:lang w:val="id-ID"/>
-        </w:rPr>
-        <w:t>dibandingkan dengan melakukan pengolahan pada pixel citra secara langsung.</w:t>
+          <w:lang w:val="en-ID"/>
+        </w:rPr>
+      </w:pPr>
+      <w:r>
+        <w:rPr>
+          <w:rFonts w:ascii="Times New Roman" w:hAnsi="Times New Roman" w:cs="Times New Roman"/>
+          <w:sz w:val="24"/>
+          <w:szCs w:val="24"/>
+          <w:lang w:val="en-ID"/>
+        </w:rPr>
+        <w:t xml:space="preserve">Fitur </w:t>
+      </w:r>
+      <w:r>
+        <w:rPr>
+          <w:rFonts w:ascii="Times New Roman" w:hAnsi="Times New Roman" w:cs="Times New Roman"/>
+          <w:sz w:val="24"/>
+          <w:szCs w:val="24"/>
+          <w:lang w:val="en-ID"/>
+        </w:rPr>
+        <w:t>diatas didapatkan dengan cara mengurangi total jumlah pixel pada kotak putih dan total jumlah pixel pada kotak kanan, Untuk fitur (e) didapatkan dengan cara mengurangi jumlah pixel bagian diagonal yang berbeda</w:t>
+      </w:r>
+      <w:r>
+        <w:rPr>
+          <w:rFonts w:ascii="Times New Roman" w:hAnsi="Times New Roman" w:cs="Times New Roman"/>
+          <w:sz w:val="24"/>
+          <w:szCs w:val="24"/>
+          <w:lang w:val="en-ID"/>
+        </w:rPr>
+        <w:t xml:space="preserve"> </w:t>
+      </w:r>
+      <w:sdt>
+        <w:sdtPr>
+          <w:rPr>
+            <w:rFonts w:ascii="Times New Roman" w:hAnsi="Times New Roman" w:cs="Times New Roman"/>
+            <w:sz w:val="24"/>
+            <w:szCs w:val="24"/>
+            <w:lang w:val="en-ID"/>
+          </w:rPr>
+          <w:id w:val="135154333"/>
+          <w:citation/>
+        </w:sdtPr>
+        <w:sdtContent>
+          <w:r>
+            <w:rPr>
+              <w:rFonts w:ascii="Times New Roman" w:hAnsi="Times New Roman" w:cs="Times New Roman"/>
+              <w:sz w:val="24"/>
+              <w:szCs w:val="24"/>
+              <w:lang w:val="en-ID"/>
+            </w:rPr>
+            <w:fldChar w:fldCharType="begin"/>
+          </w:r>
+          <w:r>
+            <w:rPr>
+              <w:rFonts w:ascii="Times New Roman" w:hAnsi="Times New Roman" w:cs="Times New Roman"/>
+              <w:sz w:val="24"/>
+              <w:szCs w:val="24"/>
+              <w:lang w:val="en-ID"/>
+            </w:rPr>
+            <w:instrText xml:space="preserve"> CITATION Vio01 \l 14345 </w:instrText>
+          </w:r>
+          <w:r>
+            <w:rPr>
+              <w:rFonts w:ascii="Times New Roman" w:hAnsi="Times New Roman" w:cs="Times New Roman"/>
+              <w:sz w:val="24"/>
+              <w:szCs w:val="24"/>
+              <w:lang w:val="en-ID"/>
+            </w:rPr>
+            <w:fldChar w:fldCharType="separate"/>
+          </w:r>
+          <w:r>
+            <w:rPr>
+              <w:rFonts w:ascii="Times New Roman" w:hAnsi="Times New Roman" w:cs="Times New Roman"/>
+              <w:noProof/>
+              <w:sz w:val="24"/>
+              <w:szCs w:val="24"/>
+              <w:lang w:val="en-ID"/>
+            </w:rPr>
+            <w:t>(Viola &amp; Jones, 2001)</w:t>
+          </w:r>
+          <w:r>
+            <w:rPr>
+              <w:rFonts w:ascii="Times New Roman" w:hAnsi="Times New Roman" w:cs="Times New Roman"/>
+              <w:sz w:val="24"/>
+              <w:szCs w:val="24"/>
+              <w:lang w:val="en-ID"/>
+            </w:rPr>
+            <w:fldChar w:fldCharType="end"/>
+          </w:r>
+        </w:sdtContent>
+      </w:sdt>
+      <w:r>
+        <w:rPr>
+          <w:rFonts w:ascii="Times New Roman" w:hAnsi="Times New Roman" w:cs="Times New Roman"/>
+          <w:sz w:val="24"/>
+          <w:szCs w:val="24"/>
+          <w:lang w:val="en-ID"/>
+        </w:rPr>
+        <w:t xml:space="preserve">. </w:t>
+      </w:r>
+      <w:r>
+        <w:rPr>
+          <w:rFonts w:ascii="Times New Roman" w:hAnsi="Times New Roman" w:cs="Times New Roman"/>
+          <w:sz w:val="24"/>
+          <w:szCs w:val="24"/>
+          <w:lang w:val="en-ID"/>
+        </w:rPr>
+        <w:t>Dengan</w:t>
+      </w:r>
+      <w:r>
+        <w:rPr>
+          <w:rFonts w:ascii="Times New Roman" w:hAnsi="Times New Roman" w:cs="Times New Roman"/>
+          <w:sz w:val="24"/>
+          <w:szCs w:val="24"/>
+          <w:lang w:val="en-ID"/>
+        </w:rPr>
+        <w:t xml:space="preserve"> adanya</w:t>
+      </w:r>
+      <w:r>
+        <w:rPr>
+          <w:rFonts w:ascii="Times New Roman" w:hAnsi="Times New Roman" w:cs="Times New Roman"/>
+          <w:sz w:val="24"/>
+          <w:szCs w:val="24"/>
+          <w:lang w:val="en-ID"/>
+        </w:rPr>
+        <w:t xml:space="preserve"> 5 fitur tersebut dapat menghasilkan informasi – informasi kara</w:t>
+      </w:r>
+      <w:r>
+        <w:rPr>
+          <w:rFonts w:ascii="Times New Roman" w:hAnsi="Times New Roman" w:cs="Times New Roman"/>
+          <w:sz w:val="24"/>
+          <w:szCs w:val="24"/>
+          <w:lang w:val="en-ID"/>
+        </w:rPr>
+        <w:t xml:space="preserve">kteristik wajah yang dibutuhkan. Meskipun karakteristik wajah manusia secara </w:t>
+      </w:r>
+      <w:r>
+        <w:rPr>
+          <w:rFonts w:ascii="Times New Roman" w:hAnsi="Times New Roman" w:cs="Times New Roman"/>
+          <w:sz w:val="24"/>
+          <w:szCs w:val="24"/>
+          <w:lang w:val="en-ID"/>
+        </w:rPr>
+        <w:lastRenderedPageBreak/>
+        <w:t>natural berbeda – beda, fitur</w:t>
+      </w:r>
+      <w:r>
+        <w:rPr>
+          <w:rFonts w:ascii="Times New Roman" w:hAnsi="Times New Roman" w:cs="Times New Roman"/>
+          <w:sz w:val="24"/>
+          <w:szCs w:val="24"/>
+          <w:lang w:val="en-ID"/>
+        </w:rPr>
+        <w:t xml:space="preserve"> diatas masih dapat bekerja dengan baik</w:t>
+      </w:r>
+      <w:r>
+        <w:rPr>
+          <w:rFonts w:ascii="Times New Roman" w:hAnsi="Times New Roman" w:cs="Times New Roman"/>
+          <w:sz w:val="24"/>
+          <w:szCs w:val="24"/>
+          <w:lang w:val="en-ID"/>
+        </w:rPr>
+        <w:t xml:space="preserve"> </w:t>
+      </w:r>
+      <w:sdt>
+        <w:sdtPr>
+          <w:rPr>
+            <w:rFonts w:ascii="Times New Roman" w:hAnsi="Times New Roman" w:cs="Times New Roman"/>
+            <w:sz w:val="24"/>
+            <w:szCs w:val="24"/>
+            <w:lang w:val="en-ID"/>
+          </w:rPr>
+          <w:id w:val="1878577985"/>
+          <w:citation/>
+        </w:sdtPr>
+        <w:sdtContent>
+          <w:r>
+            <w:rPr>
+              <w:rFonts w:ascii="Times New Roman" w:hAnsi="Times New Roman" w:cs="Times New Roman"/>
+              <w:sz w:val="24"/>
+              <w:szCs w:val="24"/>
+              <w:lang w:val="en-ID"/>
+            </w:rPr>
+            <w:fldChar w:fldCharType="begin"/>
+          </w:r>
+          <w:r>
+            <w:rPr>
+              <w:rFonts w:ascii="Times New Roman" w:hAnsi="Times New Roman" w:cs="Times New Roman"/>
+              <w:sz w:val="24"/>
+              <w:szCs w:val="24"/>
+              <w:lang w:val="en-ID"/>
+            </w:rPr>
+            <w:instrText xml:space="preserve"> CITATION YiQ14 \l 14345 </w:instrText>
+          </w:r>
+          <w:r>
+            <w:rPr>
+              <w:rFonts w:ascii="Times New Roman" w:hAnsi="Times New Roman" w:cs="Times New Roman"/>
+              <w:sz w:val="24"/>
+              <w:szCs w:val="24"/>
+              <w:lang w:val="en-ID"/>
+            </w:rPr>
+            <w:fldChar w:fldCharType="separate"/>
+          </w:r>
+          <w:r>
+            <w:rPr>
+              <w:rFonts w:ascii="Times New Roman" w:hAnsi="Times New Roman" w:cs="Times New Roman"/>
+              <w:noProof/>
+              <w:sz w:val="24"/>
+              <w:szCs w:val="24"/>
+              <w:lang w:val="en-ID"/>
+            </w:rPr>
+            <w:t>(Wang, 2014)</w:t>
+          </w:r>
+          <w:r>
+            <w:rPr>
+              <w:rFonts w:ascii="Times New Roman" w:hAnsi="Times New Roman" w:cs="Times New Roman"/>
+              <w:sz w:val="24"/>
+              <w:szCs w:val="24"/>
+              <w:lang w:val="en-ID"/>
+            </w:rPr>
+            <w:fldChar w:fldCharType="end"/>
+          </w:r>
+        </w:sdtContent>
+      </w:sdt>
+      <w:r>
+        <w:rPr>
+          <w:rFonts w:ascii="Times New Roman" w:hAnsi="Times New Roman" w:cs="Times New Roman"/>
+          <w:sz w:val="24"/>
+          <w:szCs w:val="24"/>
+          <w:lang w:val="en-ID"/>
+        </w:rPr>
+        <w:t xml:space="preserve">. </w:t>
+      </w:r>
+      <w:r>
+        <w:rPr>
+          <w:rFonts w:ascii="Times New Roman" w:hAnsi="Times New Roman" w:cs="Times New Roman"/>
+          <w:sz w:val="24"/>
+          <w:szCs w:val="24"/>
+          <w:lang w:val="en-ID"/>
+        </w:rPr>
+        <w:t xml:space="preserve">Fitur diatas dapat di hitung secara berulang – ulang dan cepat dengan menggunakan </w:t>
+      </w:r>
+      <w:r>
+        <w:rPr>
+          <w:rFonts w:ascii="Times New Roman" w:hAnsi="Times New Roman" w:cs="Times New Roman"/>
+          <w:i/>
+          <w:sz w:val="24"/>
+          <w:szCs w:val="24"/>
+          <w:lang w:val="en-ID"/>
+        </w:rPr>
+        <w:t>intermediate representation image</w:t>
+      </w:r>
+      <w:r>
+        <w:rPr>
+          <w:rFonts w:ascii="Times New Roman" w:hAnsi="Times New Roman" w:cs="Times New Roman"/>
+          <w:sz w:val="24"/>
+          <w:szCs w:val="24"/>
+          <w:lang w:val="en-ID"/>
+        </w:rPr>
+        <w:t xml:space="preserve"> yang disebut juga dengan </w:t>
+      </w:r>
+      <w:r>
+        <w:rPr>
+          <w:rFonts w:ascii="Times New Roman" w:hAnsi="Times New Roman" w:cs="Times New Roman"/>
+          <w:i/>
+          <w:sz w:val="24"/>
+          <w:szCs w:val="24"/>
+          <w:lang w:val="en-ID"/>
+        </w:rPr>
+        <w:t>integral image</w:t>
+      </w:r>
+      <w:r>
+        <w:rPr>
+          <w:rFonts w:ascii="Times New Roman" w:hAnsi="Times New Roman" w:cs="Times New Roman"/>
+          <w:i/>
+          <w:sz w:val="24"/>
+          <w:szCs w:val="24"/>
+          <w:lang w:val="en-ID"/>
+        </w:rPr>
+        <w:t xml:space="preserve">. </w:t>
+      </w:r>
+      <w:r>
+        <w:rPr>
+          <w:rFonts w:ascii="Times New Roman" w:hAnsi="Times New Roman" w:cs="Times New Roman"/>
+          <w:sz w:val="24"/>
+          <w:szCs w:val="24"/>
+          <w:lang w:val="en-ID"/>
+        </w:rPr>
+        <w:t xml:space="preserve">Dimana integral image </w:t>
+      </w:r>
+      <w:r>
+        <w:rPr>
+          <w:rFonts w:ascii="Times New Roman" w:hAnsi="Times New Roman" w:cs="Times New Roman"/>
+          <w:sz w:val="24"/>
+          <w:szCs w:val="24"/>
+          <w:lang w:val="en-ID"/>
+        </w:rPr>
+        <w:t>adalah</w:t>
+      </w:r>
+      <w:r>
+        <w:rPr>
+          <w:rFonts w:ascii="Times New Roman" w:hAnsi="Times New Roman" w:cs="Times New Roman"/>
+          <w:sz w:val="24"/>
+          <w:szCs w:val="24"/>
+          <w:lang w:val="en-ID"/>
+        </w:rPr>
+        <w:t xml:space="preserve"> sebuah</w:t>
+      </w:r>
+      <w:r>
+        <w:rPr>
+          <w:rFonts w:ascii="Times New Roman" w:hAnsi="Times New Roman" w:cs="Times New Roman"/>
+          <w:sz w:val="24"/>
+          <w:szCs w:val="24"/>
+          <w:lang w:val="en-ID"/>
+        </w:rPr>
+        <w:t xml:space="preserve"> titik</w:t>
+      </w:r>
+      <w:r>
+        <w:rPr>
+          <w:rFonts w:ascii="Times New Roman" w:hAnsi="Times New Roman" w:cs="Times New Roman"/>
+          <w:sz w:val="24"/>
+          <w:szCs w:val="24"/>
+          <w:lang w:val="en-ID"/>
+        </w:rPr>
+        <w:t xml:space="preserve"> gambar </w:t>
+      </w:r>
+      <w:r>
+        <w:rPr>
+          <w:rFonts w:ascii="Times New Roman" w:hAnsi="Times New Roman" w:cs="Times New Roman"/>
+          <w:sz w:val="24"/>
+          <w:szCs w:val="24"/>
+          <w:lang w:val="en-ID"/>
+        </w:rPr>
+        <w:t>(x,y) yang merupakan hasil akumulasi dari pixel diatas dan kiri dari x dan y.</w:t>
+      </w:r>
+      <w:r>
+        <w:rPr>
+          <w:rFonts w:ascii="Times New Roman" w:hAnsi="Times New Roman" w:cs="Times New Roman"/>
+          <w:sz w:val="24"/>
+          <w:szCs w:val="24"/>
+          <w:lang w:val="en-ID"/>
+        </w:rPr>
+        <w:t xml:space="preserve"> Seperti pada rumus dibawah ini :</w:t>
+      </w:r>
+    </w:p>
+    <w:p>
+      <w:pPr>
+        <w:spacing w:line="360" w:lineRule="auto"/>
+        <w:ind w:firstLine="720"/>
+        <w:jc w:val="both"/>
+        <w:rPr>
+          <w:rFonts w:ascii="Times New Roman" w:eastAsiaTheme="minorEastAsia" w:hAnsi="Times New Roman" w:cs="Times New Roman"/>
+          <w:sz w:val="24"/>
+          <w:szCs w:val="24"/>
+          <w:lang w:val="en-ID"/>
+        </w:rPr>
+      </w:pPr>
+      <m:oMath>
+        <m:r>
+          <w:rPr>
+            <w:rFonts w:ascii="Cambria Math" w:hAnsi="Cambria Math" w:cs="Times New Roman"/>
+            <w:sz w:val="24"/>
+            <w:szCs w:val="24"/>
+            <w:lang w:val="en-ID"/>
+          </w:rPr>
+          <m:t>ii</m:t>
+        </m:r>
+        <m:d>
+          <m:dPr>
+            <m:ctrlPr>
+              <w:rPr>
+                <w:rFonts w:ascii="Cambria Math" w:hAnsi="Cambria Math" w:cs="Times New Roman"/>
+                <w:i/>
+                <w:sz w:val="24"/>
+                <w:szCs w:val="24"/>
+                <w:lang w:val="en-ID"/>
+              </w:rPr>
+            </m:ctrlPr>
+          </m:dPr>
+          <m:e>
+            <m:r>
+              <w:rPr>
+                <w:rFonts w:ascii="Cambria Math" w:hAnsi="Cambria Math" w:cs="Times New Roman"/>
+                <w:sz w:val="24"/>
+                <w:szCs w:val="24"/>
+                <w:lang w:val="en-ID"/>
+              </w:rPr>
+              <m:t>x,y</m:t>
+            </m:r>
+          </m:e>
+        </m:d>
+        <m:r>
+          <w:rPr>
+            <w:rFonts w:ascii="Cambria Math" w:hAnsi="Cambria Math" w:cs="Times New Roman"/>
+            <w:sz w:val="24"/>
+            <w:szCs w:val="24"/>
+            <w:lang w:val="en-ID"/>
+          </w:rPr>
+          <m:t xml:space="preserve">= </m:t>
+        </m:r>
+        <m:nary>
+          <m:naryPr>
+            <m:chr m:val="∑"/>
+            <m:limLoc m:val="undOvr"/>
+            <m:supHide m:val="1"/>
+            <m:ctrlPr>
+              <w:rPr>
+                <w:rFonts w:ascii="Cambria Math" w:hAnsi="Cambria Math" w:cs="Times New Roman"/>
+                <w:i/>
+                <w:sz w:val="24"/>
+                <w:szCs w:val="24"/>
+                <w:lang w:val="en-ID"/>
+              </w:rPr>
+            </m:ctrlPr>
+          </m:naryPr>
+          <m:sub>
+            <m:sSup>
+              <m:sSupPr>
+                <m:ctrlPr>
+                  <w:rPr>
+                    <w:rFonts w:ascii="Cambria Math" w:hAnsi="Cambria Math" w:cs="Times New Roman"/>
+                    <w:i/>
+                    <w:sz w:val="24"/>
+                    <w:szCs w:val="24"/>
+                    <w:lang w:val="en-ID"/>
+                  </w:rPr>
+                </m:ctrlPr>
+              </m:sSupPr>
+              <m:e>
+                <m:r>
+                  <w:rPr>
+                    <w:rFonts w:ascii="Cambria Math" w:hAnsi="Cambria Math" w:cs="Times New Roman"/>
+                    <w:sz w:val="24"/>
+                    <w:szCs w:val="24"/>
+                    <w:lang w:val="en-ID"/>
+                  </w:rPr>
+                  <m:t>x</m:t>
+                </m:r>
+              </m:e>
+              <m:sup>
+                <m:r>
+                  <w:rPr>
+                    <w:rFonts w:ascii="Cambria Math" w:hAnsi="Cambria Math" w:cs="Times New Roman"/>
+                    <w:sz w:val="24"/>
+                    <w:szCs w:val="24"/>
+                    <w:lang w:val="en-ID"/>
+                  </w:rPr>
+                  <m:t>'</m:t>
+                </m:r>
+              </m:sup>
+            </m:sSup>
+            <m:r>
+              <w:rPr>
+                <w:rFonts w:ascii="Cambria Math" w:hAnsi="Cambria Math" w:cs="Times New Roman"/>
+                <w:sz w:val="24"/>
+                <w:szCs w:val="24"/>
+                <w:lang w:val="en-ID"/>
+              </w:rPr>
+              <m:t xml:space="preserve">≤ x , </m:t>
+            </m:r>
+            <m:sSup>
+              <m:sSupPr>
+                <m:ctrlPr>
+                  <w:rPr>
+                    <w:rFonts w:ascii="Cambria Math" w:hAnsi="Cambria Math" w:cs="Times New Roman"/>
+                    <w:i/>
+                    <w:sz w:val="24"/>
+                    <w:szCs w:val="24"/>
+                    <w:lang w:val="en-ID"/>
+                  </w:rPr>
+                </m:ctrlPr>
+              </m:sSupPr>
+              <m:e>
+                <m:r>
+                  <w:rPr>
+                    <w:rFonts w:ascii="Cambria Math" w:hAnsi="Cambria Math" w:cs="Times New Roman"/>
+                    <w:sz w:val="24"/>
+                    <w:szCs w:val="24"/>
+                    <w:lang w:val="en-ID"/>
+                  </w:rPr>
+                  <m:t xml:space="preserve"> y</m:t>
+                </m:r>
+              </m:e>
+              <m:sup>
+                <m:r>
+                  <w:rPr>
+                    <w:rFonts w:ascii="Cambria Math" w:hAnsi="Cambria Math" w:cs="Times New Roman"/>
+                    <w:sz w:val="24"/>
+                    <w:szCs w:val="24"/>
+                    <w:lang w:val="en-ID"/>
+                  </w:rPr>
+                  <m:t>'</m:t>
+                </m:r>
+              </m:sup>
+            </m:sSup>
+            <m:r>
+              <w:rPr>
+                <w:rFonts w:ascii="Cambria Math" w:hAnsi="Cambria Math" w:cs="Times New Roman"/>
+                <w:sz w:val="24"/>
+                <w:szCs w:val="24"/>
+                <w:lang w:val="en-ID"/>
+              </w:rPr>
+              <m:t>≤ y</m:t>
+            </m:r>
+          </m:sub>
+          <m:sup/>
+          <m:e>
+            <m:r>
+              <w:rPr>
+                <w:rFonts w:ascii="Cambria Math" w:hAnsi="Cambria Math" w:cs="Times New Roman"/>
+                <w:sz w:val="24"/>
+                <w:szCs w:val="24"/>
+                <w:lang w:val="en-ID"/>
+              </w:rPr>
+              <m:t>i (</m:t>
+            </m:r>
+            <m:sSup>
+              <m:sSupPr>
+                <m:ctrlPr>
+                  <w:rPr>
+                    <w:rFonts w:ascii="Cambria Math" w:hAnsi="Cambria Math" w:cs="Times New Roman"/>
+                    <w:i/>
+                    <w:sz w:val="24"/>
+                    <w:szCs w:val="24"/>
+                    <w:lang w:val="en-ID"/>
+                  </w:rPr>
+                </m:ctrlPr>
+              </m:sSupPr>
+              <m:e>
+                <m:r>
+                  <w:rPr>
+                    <w:rFonts w:ascii="Cambria Math" w:hAnsi="Cambria Math" w:cs="Times New Roman"/>
+                    <w:sz w:val="24"/>
+                    <w:szCs w:val="24"/>
+                    <w:lang w:val="en-ID"/>
+                  </w:rPr>
+                  <m:t>x</m:t>
+                </m:r>
+              </m:e>
+              <m:sup>
+                <m:r>
+                  <w:rPr>
+                    <w:rFonts w:ascii="Cambria Math" w:hAnsi="Cambria Math" w:cs="Times New Roman"/>
+                    <w:sz w:val="24"/>
+                    <w:szCs w:val="24"/>
+                    <w:lang w:val="en-ID"/>
+                  </w:rPr>
+                  <m:t>'</m:t>
+                </m:r>
+              </m:sup>
+            </m:sSup>
+            <m:r>
+              <w:rPr>
+                <w:rFonts w:ascii="Cambria Math" w:hAnsi="Cambria Math" w:cs="Times New Roman"/>
+                <w:sz w:val="24"/>
+                <w:szCs w:val="24"/>
+                <w:lang w:val="en-ID"/>
+              </w:rPr>
+              <m:t>,</m:t>
+            </m:r>
+            <m:sSup>
+              <m:sSupPr>
+                <m:ctrlPr>
+                  <w:rPr>
+                    <w:rFonts w:ascii="Cambria Math" w:hAnsi="Cambria Math" w:cs="Times New Roman"/>
+                    <w:i/>
+                    <w:sz w:val="24"/>
+                    <w:szCs w:val="24"/>
+                    <w:lang w:val="en-ID"/>
+                  </w:rPr>
+                </m:ctrlPr>
+              </m:sSupPr>
+              <m:e>
+                <m:r>
+                  <w:rPr>
+                    <w:rFonts w:ascii="Cambria Math" w:hAnsi="Cambria Math" w:cs="Times New Roman"/>
+                    <w:sz w:val="24"/>
+                    <w:szCs w:val="24"/>
+                    <w:lang w:val="en-ID"/>
+                  </w:rPr>
+                  <m:t>y</m:t>
+                </m:r>
+              </m:e>
+              <m:sup>
+                <m:r>
+                  <w:rPr>
+                    <w:rFonts w:ascii="Cambria Math" w:hAnsi="Cambria Math" w:cs="Times New Roman"/>
+                    <w:sz w:val="24"/>
+                    <w:szCs w:val="24"/>
+                    <w:lang w:val="en-ID"/>
+                  </w:rPr>
+                  <m:t>'</m:t>
+                </m:r>
+              </m:sup>
+            </m:sSup>
+            <m:r>
+              <w:rPr>
+                <w:rFonts w:ascii="Cambria Math" w:hAnsi="Cambria Math" w:cs="Times New Roman"/>
+                <w:sz w:val="24"/>
+                <w:szCs w:val="24"/>
+                <w:lang w:val="en-ID"/>
+              </w:rPr>
+              <m:t>)</m:t>
+            </m:r>
+          </m:e>
+        </m:nary>
+      </m:oMath>
+      <w:r>
+        <w:rPr>
+          <w:rFonts w:ascii="Times New Roman" w:eastAsiaTheme="minorEastAsia" w:hAnsi="Times New Roman" w:cs="Times New Roman"/>
+          <w:sz w:val="24"/>
+          <w:szCs w:val="24"/>
+          <w:lang w:val="en-ID"/>
+        </w:rPr>
+        <w:tab/>
+        <w:t>(1)</w:t>
+      </w:r>
+    </w:p>
+    <w:p>
+      <w:pPr>
+        <w:spacing w:line="360" w:lineRule="auto"/>
+        <w:jc w:val="both"/>
+        <w:rPr>
+          <w:rFonts w:ascii="Times New Roman" w:eastAsiaTheme="minorEastAsia" w:hAnsi="Times New Roman" w:cs="Times New Roman"/>
+          <w:sz w:val="24"/>
+          <w:szCs w:val="24"/>
+          <w:lang w:val="en-ID"/>
+        </w:rPr>
+      </w:pPr>
+      <w:r>
+        <w:rPr>
+          <w:rFonts w:ascii="Times New Roman" w:eastAsiaTheme="minorEastAsia" w:hAnsi="Times New Roman" w:cs="Times New Roman"/>
+          <w:sz w:val="24"/>
+          <w:szCs w:val="24"/>
+          <w:lang w:val="en-ID"/>
+        </w:rPr>
+        <w:tab/>
+        <w:t xml:space="preserve">Keterangan : </w:t>
+      </w:r>
+      <w:r>
+        <w:rPr>
+          <w:rFonts w:ascii="Times New Roman" w:eastAsiaTheme="minorEastAsia" w:hAnsi="Times New Roman" w:cs="Times New Roman"/>
+          <w:sz w:val="24"/>
+          <w:szCs w:val="24"/>
+          <w:lang w:val="en-ID"/>
+        </w:rPr>
+        <w:tab/>
+        <w:t>ii</w:t>
+      </w:r>
+      <w:r>
+        <w:rPr>
+          <w:rFonts w:ascii="Times New Roman" w:eastAsiaTheme="minorEastAsia" w:hAnsi="Times New Roman" w:cs="Times New Roman"/>
+          <w:sz w:val="24"/>
+          <w:szCs w:val="24"/>
+          <w:lang w:val="en-ID"/>
+        </w:rPr>
+        <w:t xml:space="preserve"> ( x , y )</w:t>
+      </w:r>
+      <w:r>
+        <w:rPr>
+          <w:rFonts w:ascii="Times New Roman" w:eastAsiaTheme="minorEastAsia" w:hAnsi="Times New Roman" w:cs="Times New Roman"/>
+          <w:sz w:val="24"/>
+          <w:szCs w:val="24"/>
+          <w:lang w:val="en-ID"/>
+        </w:rPr>
+        <w:t xml:space="preserve"> = integral image</w:t>
       </w:r>
       <w:bookmarkStart w:id="33" w:name="_GoBack"/>
-      <w:bookmarkEnd w:id="33"/>
+    </w:p>
+    <w:bookmarkEnd w:id="33"/>
+    <w:p>
+      <w:pPr>
+        <w:spacing w:line="360" w:lineRule="auto"/>
+        <w:jc w:val="both"/>
+        <w:rPr>
+          <w:rFonts w:ascii="Times New Roman" w:eastAsiaTheme="minorEastAsia" w:hAnsi="Times New Roman" w:cs="Times New Roman"/>
+          <w:sz w:val="24"/>
+          <w:szCs w:val="24"/>
+          <w:lang w:val="en-ID"/>
+        </w:rPr>
+      </w:pPr>
+      <w:r>
+        <w:rPr>
+          <w:rFonts w:ascii="Times New Roman" w:eastAsiaTheme="minorEastAsia" w:hAnsi="Times New Roman" w:cs="Times New Roman"/>
+          <w:sz w:val="24"/>
+          <w:szCs w:val="24"/>
+          <w:lang w:val="en-ID"/>
+        </w:rPr>
+        <w:tab/>
+      </w:r>
+      <w:r>
+        <w:rPr>
+          <w:rFonts w:ascii="Times New Roman" w:eastAsiaTheme="minorEastAsia" w:hAnsi="Times New Roman" w:cs="Times New Roman"/>
+          <w:sz w:val="24"/>
+          <w:szCs w:val="24"/>
+          <w:lang w:val="en-ID"/>
+        </w:rPr>
+        <w:tab/>
+      </w:r>
+      <w:r>
+        <w:rPr>
+          <w:rFonts w:ascii="Times New Roman" w:eastAsiaTheme="minorEastAsia" w:hAnsi="Times New Roman" w:cs="Times New Roman"/>
+          <w:sz w:val="24"/>
+          <w:szCs w:val="24"/>
+          <w:lang w:val="en-ID"/>
+        </w:rPr>
+        <w:tab/>
+        <w:t>i ( x , y ) = original image</w:t>
+      </w:r>
+    </w:p>
+    <w:p>
+      <w:pPr>
+        <w:spacing w:line="360" w:lineRule="auto"/>
+        <w:ind w:firstLine="720"/>
+        <w:jc w:val="both"/>
+        <w:rPr>
+          <w:rFonts w:ascii="Times New Roman" w:eastAsiaTheme="minorEastAsia" w:hAnsi="Times New Roman" w:cs="Times New Roman"/>
+          <w:sz w:val="24"/>
+          <w:szCs w:val="24"/>
+          <w:lang w:val="en-ID"/>
+        </w:rPr>
+      </w:pPr>
+      <m:oMath>
+        <m:r>
+          <w:rPr>
+            <w:rFonts w:ascii="Cambria Math" w:eastAsiaTheme="minorEastAsia" w:hAnsi="Cambria Math" w:cs="Times New Roman"/>
+            <w:sz w:val="24"/>
+            <w:szCs w:val="24"/>
+            <w:lang w:val="en-ID"/>
+          </w:rPr>
+          <m:t>s</m:t>
+        </m:r>
+        <m:d>
+          <m:dPr>
+            <m:ctrlPr>
+              <w:rPr>
+                <w:rFonts w:ascii="Cambria Math" w:eastAsiaTheme="minorEastAsia" w:hAnsi="Cambria Math" w:cs="Times New Roman"/>
+                <w:i/>
+                <w:sz w:val="24"/>
+                <w:szCs w:val="24"/>
+                <w:lang w:val="en-ID"/>
+              </w:rPr>
+            </m:ctrlPr>
+          </m:dPr>
+          <m:e>
+            <m:r>
+              <w:rPr>
+                <w:rFonts w:ascii="Cambria Math" w:eastAsiaTheme="minorEastAsia" w:hAnsi="Cambria Math" w:cs="Times New Roman"/>
+                <w:sz w:val="24"/>
+                <w:szCs w:val="24"/>
+                <w:lang w:val="en-ID"/>
+              </w:rPr>
+              <m:t>x,y</m:t>
+            </m:r>
+          </m:e>
+        </m:d>
+        <m:r>
+          <w:rPr>
+            <w:rFonts w:ascii="Cambria Math" w:eastAsiaTheme="minorEastAsia" w:hAnsi="Cambria Math" w:cs="Times New Roman"/>
+            <w:sz w:val="24"/>
+            <w:szCs w:val="24"/>
+            <w:lang w:val="en-ID"/>
+          </w:rPr>
+          <m:t>=s</m:t>
+        </m:r>
+        <m:d>
+          <m:dPr>
+            <m:ctrlPr>
+              <w:rPr>
+                <w:rFonts w:ascii="Cambria Math" w:eastAsiaTheme="minorEastAsia" w:hAnsi="Cambria Math" w:cs="Times New Roman"/>
+                <w:i/>
+                <w:sz w:val="24"/>
+                <w:szCs w:val="24"/>
+                <w:lang w:val="en-ID"/>
+              </w:rPr>
+            </m:ctrlPr>
+          </m:dPr>
+          <m:e>
+            <m:r>
+              <w:rPr>
+                <w:rFonts w:ascii="Cambria Math" w:eastAsiaTheme="minorEastAsia" w:hAnsi="Cambria Math" w:cs="Times New Roman"/>
+                <w:sz w:val="24"/>
+                <w:szCs w:val="24"/>
+                <w:lang w:val="en-ID"/>
+              </w:rPr>
+              <m:t>x , y-1</m:t>
+            </m:r>
+          </m:e>
+        </m:d>
+        <m:r>
+          <w:rPr>
+            <w:rFonts w:ascii="Cambria Math" w:eastAsiaTheme="minorEastAsia" w:hAnsi="Cambria Math" w:cs="Times New Roman"/>
+            <w:sz w:val="24"/>
+            <w:szCs w:val="24"/>
+            <w:lang w:val="en-ID"/>
+          </w:rPr>
+          <m:t>+i(x , y)</m:t>
+        </m:r>
+      </m:oMath>
+      <w:r>
+        <w:rPr>
+          <w:rFonts w:ascii="Times New Roman" w:eastAsiaTheme="minorEastAsia" w:hAnsi="Times New Roman" w:cs="Times New Roman"/>
+          <w:sz w:val="24"/>
+          <w:szCs w:val="24"/>
+          <w:lang w:val="en-ID"/>
+        </w:rPr>
+        <w:tab/>
+        <w:t>(2)</w:t>
+      </w:r>
+    </w:p>
+    <w:p>
+      <w:pPr>
+        <w:spacing w:line="360" w:lineRule="auto"/>
+        <w:ind w:firstLine="720"/>
+        <w:jc w:val="both"/>
+        <w:rPr>
+          <w:rFonts w:ascii="Times New Roman" w:eastAsiaTheme="minorEastAsia" w:hAnsi="Times New Roman" w:cs="Times New Roman"/>
+          <w:sz w:val="24"/>
+          <w:szCs w:val="24"/>
+          <w:lang w:val="en-ID"/>
+        </w:rPr>
+      </w:pPr>
+      <m:oMath>
+        <m:r>
+          <w:rPr>
+            <w:rFonts w:ascii="Cambria Math" w:eastAsiaTheme="minorEastAsia" w:hAnsi="Cambria Math" w:cs="Times New Roman"/>
+            <w:sz w:val="24"/>
+            <w:szCs w:val="24"/>
+            <w:lang w:val="en-ID"/>
+          </w:rPr>
+          <m:t>ii</m:t>
+        </m:r>
+        <m:d>
+          <m:dPr>
+            <m:ctrlPr>
+              <w:rPr>
+                <w:rFonts w:ascii="Cambria Math" w:eastAsiaTheme="minorEastAsia" w:hAnsi="Cambria Math" w:cs="Times New Roman"/>
+                <w:i/>
+                <w:sz w:val="24"/>
+                <w:szCs w:val="24"/>
+                <w:lang w:val="en-ID"/>
+              </w:rPr>
+            </m:ctrlPr>
+          </m:dPr>
+          <m:e>
+            <m:r>
+              <w:rPr>
+                <w:rFonts w:ascii="Cambria Math" w:eastAsiaTheme="minorEastAsia" w:hAnsi="Cambria Math" w:cs="Times New Roman"/>
+                <w:sz w:val="24"/>
+                <w:szCs w:val="24"/>
+                <w:lang w:val="en-ID"/>
+              </w:rPr>
+              <m:t>x,y</m:t>
+            </m:r>
+          </m:e>
+        </m:d>
+        <m:r>
+          <w:rPr>
+            <w:rFonts w:ascii="Cambria Math" w:eastAsiaTheme="minorEastAsia" w:hAnsi="Cambria Math" w:cs="Times New Roman"/>
+            <w:sz w:val="24"/>
+            <w:szCs w:val="24"/>
+            <w:lang w:val="en-ID"/>
+          </w:rPr>
+          <m:t>=ii</m:t>
+        </m:r>
+        <m:d>
+          <m:dPr>
+            <m:ctrlPr>
+              <w:rPr>
+                <w:rFonts w:ascii="Cambria Math" w:eastAsiaTheme="minorEastAsia" w:hAnsi="Cambria Math" w:cs="Times New Roman"/>
+                <w:i/>
+                <w:sz w:val="24"/>
+                <w:szCs w:val="24"/>
+                <w:lang w:val="en-ID"/>
+              </w:rPr>
+            </m:ctrlPr>
+          </m:dPr>
+          <m:e>
+            <m:r>
+              <w:rPr>
+                <w:rFonts w:ascii="Cambria Math" w:eastAsiaTheme="minorEastAsia" w:hAnsi="Cambria Math" w:cs="Times New Roman"/>
+                <w:sz w:val="24"/>
+                <w:szCs w:val="24"/>
+                <w:lang w:val="en-ID"/>
+              </w:rPr>
+              <m:t>x-1 , y</m:t>
+            </m:r>
+          </m:e>
+        </m:d>
+        <m:r>
+          <w:rPr>
+            <w:rFonts w:ascii="Cambria Math" w:eastAsiaTheme="minorEastAsia" w:hAnsi="Cambria Math" w:cs="Times New Roman"/>
+            <w:sz w:val="24"/>
+            <w:szCs w:val="24"/>
+            <w:lang w:val="en-ID"/>
+          </w:rPr>
+          <m:t>+s(x , y)</m:t>
+        </m:r>
+      </m:oMath>
+      <w:r>
+        <w:rPr>
+          <w:rFonts w:ascii="Times New Roman" w:eastAsiaTheme="minorEastAsia" w:hAnsi="Times New Roman" w:cs="Times New Roman"/>
+          <w:sz w:val="24"/>
+          <w:szCs w:val="24"/>
+          <w:lang w:val="en-ID"/>
+        </w:rPr>
+        <w:tab/>
+        <w:t>(3)</w:t>
+      </w:r>
+    </w:p>
+    <w:p>
+      <w:pPr>
+        <w:spacing w:line="360" w:lineRule="auto"/>
+        <w:ind w:firstLine="720"/>
+        <w:jc w:val="both"/>
+        <w:rPr>
+          <w:rFonts w:ascii="Times New Roman" w:eastAsiaTheme="minorEastAsia" w:hAnsi="Times New Roman" w:cs="Times New Roman"/>
+          <w:sz w:val="24"/>
+          <w:szCs w:val="24"/>
+          <w:lang w:val="en-ID"/>
+        </w:rPr>
+      </w:pPr>
+      <w:r>
+        <w:rPr>
+          <w:rFonts w:ascii="Times New Roman" w:eastAsiaTheme="minorEastAsia" w:hAnsi="Times New Roman" w:cs="Times New Roman"/>
+          <w:sz w:val="24"/>
+          <w:szCs w:val="24"/>
+          <w:lang w:val="en-ID"/>
+        </w:rPr>
+        <w:t xml:space="preserve">Dimana : </w:t>
+      </w:r>
+      <w:r>
+        <w:rPr>
+          <w:rFonts w:ascii="Times New Roman" w:eastAsiaTheme="minorEastAsia" w:hAnsi="Times New Roman" w:cs="Times New Roman"/>
+          <w:sz w:val="24"/>
+          <w:szCs w:val="24"/>
+          <w:lang w:val="en-ID"/>
+        </w:rPr>
+        <w:tab/>
+        <w:t>s (x,y) adalah jumlah kumulatif baris</w:t>
+      </w:r>
+    </w:p>
+    <w:p>
+      <w:pPr>
+        <w:spacing w:line="360" w:lineRule="auto"/>
+        <w:ind w:firstLine="720"/>
+        <w:jc w:val="both"/>
+        <w:rPr>
+          <w:rFonts w:ascii="Times New Roman" w:eastAsiaTheme="minorEastAsia" w:hAnsi="Times New Roman" w:cs="Times New Roman"/>
+          <w:sz w:val="24"/>
+          <w:szCs w:val="24"/>
+          <w:lang w:val="en-ID"/>
+        </w:rPr>
+      </w:pPr>
+      <w:r>
+        <w:rPr>
+          <w:rFonts w:ascii="Times New Roman" w:eastAsiaTheme="minorEastAsia" w:hAnsi="Times New Roman" w:cs="Times New Roman"/>
+          <w:sz w:val="24"/>
+          <w:szCs w:val="24"/>
+          <w:lang w:val="en-ID"/>
+        </w:rPr>
+        <w:tab/>
+      </w:r>
+      <w:r>
+        <w:rPr>
+          <w:rFonts w:ascii="Times New Roman" w:eastAsiaTheme="minorEastAsia" w:hAnsi="Times New Roman" w:cs="Times New Roman"/>
+          <w:sz w:val="24"/>
+          <w:szCs w:val="24"/>
+          <w:lang w:val="en-ID"/>
+        </w:rPr>
+        <w:tab/>
+      </w:r>
+      <w:r>
+        <w:rPr>
+          <w:rFonts w:ascii="Times New Roman" w:eastAsiaTheme="minorEastAsia" w:hAnsi="Times New Roman" w:cs="Times New Roman"/>
+          <w:sz w:val="24"/>
+          <w:szCs w:val="24"/>
+          <w:lang w:val="en-ID"/>
+        </w:rPr>
+        <w:t>Jika s (x,-1) = 0 atau ii(-1,y) = 0</w:t>
+      </w:r>
     </w:p>
     <w:sectPr>
       <w:pgSz w:w="12240" w:h="15840"/>
@@ -17950,7 +18884,7 @@
           <w:rPr>
             <w:noProof/>
           </w:rPr>
-          <w:t>28</w:t>
+          <w:t>29</w:t>
         </w:r>
         <w:r>
           <w:rPr>
@@ -22770,7 +23704,551 @@
       <w:szCs w:val="20"/>
     </w:rPr>
   </w:style>
+  <w:style w:type="character" w:styleId="PlaceholderText">
+    <w:name w:val="Placeholder Text"/>
+    <w:basedOn w:val="DefaultParagraphFont"/>
+    <w:uiPriority w:val="99"/>
+    <w:semiHidden/>
+    <w:rsid w:val="00F6596D"/>
+    <w:rPr>
+      <w:color w:val="808080"/>
+    </w:rPr>
+  </w:style>
 </w:styles>
+</file>
+
+<file path=word/glossary/document.xml><?xml version="1.0" encoding="utf-8"?>
+<w:glossaryDocument xmlns:wpc="http://schemas.microsoft.com/office/word/2010/wordprocessingCanvas" xmlns:cx="http://schemas.microsoft.com/office/drawing/2014/chartex" xmlns:cx1="http://schemas.microsoft.com/office/drawing/2015/9/8/chartex" xmlns:mc="http://schemas.openxmlformats.org/markup-compatibility/2006" xmlns:o="urn:schemas-microsoft-com:office:office" xmlns:r="http://schemas.openxmlformats.org/officeDocument/2006/relationships" xmlns:m="http://schemas.openxmlformats.org/officeDocument/2006/math" xmlns:v="urn:schemas-microsoft-com:vml" xmlns:wp14="http://schemas.microsoft.com/office/word/2010/wordprocessingDrawing" xmlns:wp="http://schemas.openxmlformats.org/drawingml/2006/wordprocessingDrawing" xmlns:w10="urn:schemas-microsoft-com:office:word" xmlns:w="http://schemas.openxmlformats.org/wordprocessingml/2006/main" xmlns:w14="http://schemas.microsoft.com/office/word/2010/wordml" xmlns:w15="http://schemas.microsoft.com/office/word/2012/wordml" xmlns:w16se="http://schemas.microsoft.com/office/word/2015/wordml/symex" xmlns:wpg="http://schemas.microsoft.com/office/word/2010/wordprocessingGroup" xmlns:wpi="http://schemas.microsoft.com/office/word/2010/wordprocessingInk" xmlns:wne="http://schemas.microsoft.com/office/word/2006/wordml" xmlns:wps="http://schemas.microsoft.com/office/word/2010/wordprocessingShape" mc:Ignorable="w14 w15 w16se wp14"/>
+</file>
+
+<file path=word/glossary/fontTable.xml><?xml version="1.0" encoding="utf-8"?>
+<w:fonts xmlns:mc="http://schemas.openxmlformats.org/markup-compatibility/2006" xmlns:r="http://schemas.openxmlformats.org/officeDocument/2006/relationships" xmlns:w="http://schemas.openxmlformats.org/wordprocessingml/2006/main" xmlns:w14="http://schemas.microsoft.com/office/word/2010/wordml" xmlns:w15="http://schemas.microsoft.com/office/word/2012/wordml" xmlns:w16se="http://schemas.microsoft.com/office/word/2015/wordml/symex" mc:Ignorable="w14 w15 w16se">
+  <w:font w:name="Times New Roman">
+    <w:panose1 w:val="02020603050405020304"/>
+    <w:charset w:val="00"/>
+    <w:family w:val="roman"/>
+    <w:pitch w:val="variable"/>
+    <w:sig w:usb0="E0002EFF" w:usb1="C000785B" w:usb2="00000009" w:usb3="00000000" w:csb0="000001FF" w:csb1="00000000"/>
+  </w:font>
+  <w:font w:name="Calibri">
+    <w:panose1 w:val="020F0502020204030204"/>
+    <w:charset w:val="00"/>
+    <w:family w:val="swiss"/>
+    <w:pitch w:val="variable"/>
+    <w:sig w:usb0="E0002AFF" w:usb1="C000247B" w:usb2="00000009" w:usb3="00000000" w:csb0="000001FF" w:csb1="00000000"/>
+  </w:font>
+  <w:font w:name="MS Gothic">
+    <w:altName w:val="ＭＳ ゴシック"/>
+    <w:panose1 w:val="020B0609070205080204"/>
+    <w:charset w:val="80"/>
+    <w:family w:val="modern"/>
+    <w:pitch w:val="fixed"/>
+    <w:sig w:usb0="E00002FF" w:usb1="6AC7FDFB" w:usb2="08000012" w:usb3="00000000" w:csb0="0002009F" w:csb1="00000000"/>
+  </w:font>
+  <w:font w:name="Calibri Light">
+    <w:panose1 w:val="020F0302020204030204"/>
+    <w:charset w:val="00"/>
+    <w:family w:val="swiss"/>
+    <w:pitch w:val="variable"/>
+    <w:sig w:usb0="E0002AFF" w:usb1="C000247B" w:usb2="00000009" w:usb3="00000000" w:csb0="000001FF" w:csb1="00000000"/>
+  </w:font>
+  <w:font w:name="MS Mincho">
+    <w:altName w:val="Yu Gothic UI"/>
+    <w:panose1 w:val="02020609040205080304"/>
+    <w:charset w:val="80"/>
+    <w:family w:val="roman"/>
+    <w:notTrueType/>
+    <w:pitch w:val="fixed"/>
+    <w:sig w:usb0="00000000" w:usb1="08070000" w:usb2="00000010" w:usb3="00000000" w:csb0="00020000" w:csb1="00000000"/>
+  </w:font>
+  <w:font w:name="Cambria Math">
+    <w:panose1 w:val="02040503050406030204"/>
+    <w:charset w:val="00"/>
+    <w:family w:val="roman"/>
+    <w:pitch w:val="variable"/>
+    <w:sig w:usb0="E00006FF" w:usb1="420024FF" w:usb2="02000000" w:usb3="00000000" w:csb0="0000019F" w:csb1="00000000"/>
+  </w:font>
+</w:fonts>
+</file>
+
+<file path=word/glossary/settings.xml><?xml version="1.0" encoding="utf-8"?>
+<w:settings xmlns:mc="http://schemas.openxmlformats.org/markup-compatibility/2006" xmlns:o="urn:schemas-microsoft-com:office:office" xmlns:r="http://schemas.openxmlformats.org/officeDocument/2006/relationships" xmlns:m="http://schemas.openxmlformats.org/officeDocument/2006/math" xmlns:v="urn:schemas-microsoft-com:vml" xmlns:w10="urn:schemas-microsoft-com:office:word" xmlns:w="http://schemas.openxmlformats.org/wordprocessingml/2006/main" xmlns:w14="http://schemas.microsoft.com/office/word/2010/wordml" xmlns:w15="http://schemas.microsoft.com/office/word/2012/wordml" xmlns:w16se="http://schemas.microsoft.com/office/word/2015/wordml/symex" xmlns:sl="http://schemas.openxmlformats.org/schemaLibrary/2006/main" mc:Ignorable="w14 w15 w16se">
+  <w:view w:val="normal"/>
+  <w:defaultTabStop w:val="720"/>
+  <w:characterSpacingControl w:val="doNotCompress"/>
+  <w:compat>
+    <w:useFELayout/>
+    <w:compatSetting w:name="compatibilityMode" w:uri="http://schemas.microsoft.com/office/word" w:val="15"/>
+    <w:compatSetting w:name="overrideTableStyleFontSizeAndJustification" w:uri="http://schemas.microsoft.com/office/word" w:val="1"/>
+    <w:compatSetting w:name="enableOpenTypeFeatures" w:uri="http://schemas.microsoft.com/office/word" w:val="1"/>
+    <w:compatSetting w:name="doNotFlipMirrorIndents" w:uri="http://schemas.microsoft.com/office/word" w:val="1"/>
+    <w:compatSetting w:name="differentiateMultirowTableHeaders" w:uri="http://schemas.microsoft.com/office/word" w:val="1"/>
+  </w:compat>
+  <w:rsids>
+    <w:rsidRoot w:val="00941A9B"/>
+    <w:rsid w:val="00941A9B"/>
+    <w:rsid w:val="00FB5B62"/>
+  </w:rsids>
+  <m:mathPr>
+    <m:mathFont m:val="Cambria Math"/>
+    <m:brkBin m:val="before"/>
+    <m:brkBinSub m:val="--"/>
+    <m:smallFrac m:val="0"/>
+    <m:dispDef/>
+    <m:lMargin m:val="0"/>
+    <m:rMargin m:val="0"/>
+    <m:defJc m:val="centerGroup"/>
+    <m:wrapIndent m:val="1440"/>
+    <m:intLim m:val="subSup"/>
+    <m:naryLim m:val="undOvr"/>
+  </m:mathPr>
+  <w:themeFontLang w:val="en-US"/>
+  <w:clrSchemeMapping w:bg1="light1" w:t1="dark1" w:bg2="light2" w:t2="dark2" w:accent1="accent1" w:accent2="accent2" w:accent3="accent3" w:accent4="accent4" w:accent5="accent5" w:accent6="accent6" w:hyperlink="hyperlink" w:followedHyperlink="followedHyperlink"/>
+  <w:decimalSymbol w:val="."/>
+  <w:listSeparator w:val=","/>
+  <w15:chartTrackingRefBased/>
+</w:settings>
+</file>
+
+<file path=word/glossary/styles.xml><?xml version="1.0" encoding="utf-8"?>
+<w:styles xmlns:mc="http://schemas.openxmlformats.org/markup-compatibility/2006" xmlns:r="http://schemas.openxmlformats.org/officeDocument/2006/relationships" xmlns:w="http://schemas.openxmlformats.org/wordprocessingml/2006/main" xmlns:w14="http://schemas.microsoft.com/office/word/2010/wordml" xmlns:w15="http://schemas.microsoft.com/office/word/2012/wordml" xmlns:w16se="http://schemas.microsoft.com/office/word/2015/wordml/symex" mc:Ignorable="w14 w15 w16se">
+  <w:docDefaults>
+    <w:rPrDefault>
+      <w:rPr>
+        <w:rFonts w:asciiTheme="minorHAnsi" w:eastAsiaTheme="minorEastAsia" w:hAnsiTheme="minorHAnsi" w:cstheme="minorBidi"/>
+        <w:sz w:val="22"/>
+        <w:szCs w:val="22"/>
+        <w:lang w:val="en-US" w:eastAsia="en-US" w:bidi="ar-SA"/>
+      </w:rPr>
+    </w:rPrDefault>
+    <w:pPrDefault>
+      <w:pPr>
+        <w:spacing w:after="160" w:line="259" w:lineRule="auto"/>
+      </w:pPr>
+    </w:pPrDefault>
+  </w:docDefaults>
+  <w:latentStyles w:defLockedState="0" w:defUIPriority="99" w:defSemiHidden="0" w:defUnhideWhenUsed="0" w:defQFormat="0" w:count="371">
+    <w:lsdException w:name="Normal" w:uiPriority="0" w:qFormat="1"/>
+    <w:lsdException w:name="heading 1" w:uiPriority="9" w:qFormat="1"/>
+    <w:lsdException w:name="heading 2" w:semiHidden="1" w:uiPriority="9" w:unhideWhenUsed="1" w:qFormat="1"/>
+    <w:lsdException w:name="heading 3" w:semiHidden="1" w:uiPriority="9" w:unhideWhenUsed="1" w:qFormat="1"/>
+    <w:lsdException w:name="heading 4" w:semiHidden="1" w:uiPriority="9" w:unhideWhenUsed="1" w:qFormat="1"/>
+    <w:lsdException w:name="heading 5" w:semiHidden="1" w:uiPriority="9" w:unhideWhenUsed="1" w:qFormat="1"/>
+    <w:lsdException w:name="heading 6" w:semiHidden="1" w:uiPriority="9" w:unhideWhenUsed="1" w:qFormat="1"/>
+    <w:lsdException w:name="heading 7" w:semiHidden="1" w:uiPriority="9" w:unhideWhenUsed="1" w:qFormat="1"/>
+    <w:lsdException w:name="heading 8" w:semiHidden="1" w:uiPriority="9" w:unhideWhenUsed="1" w:qFormat="1"/>
+    <w:lsdException w:name="heading 9" w:semiHidden="1" w:uiPriority="9" w:unhideWhenUsed="1" w:qFormat="1"/>
+    <w:lsdException w:name="index 1" w:semiHidden="1" w:unhideWhenUsed="1"/>
+    <w:lsdException w:name="index 2" w:semiHidden="1" w:unhideWhenUsed="1"/>
+    <w:lsdException w:name="index 3" w:semiHidden="1" w:unhideWhenUsed="1"/>
+    <w:lsdException w:name="index 4" w:semiHidden="1" w:unhideWhenUsed="1"/>
+    <w:lsdException w:name="index 5" w:semiHidden="1" w:unhideWhenUsed="1"/>
+    <w:lsdException w:name="index 6" w:semiHidden="1" w:unhideWhenUsed="1"/>
+    <w:lsdException w:name="index 7" w:semiHidden="1" w:unhideWhenUsed="1"/>
+    <w:lsdException w:name="index 8" w:semiHidden="1" w:unhideWhenUsed="1"/>
+    <w:lsdException w:name="index 9" w:semiHidden="1" w:unhideWhenUsed="1"/>
+    <w:lsdException w:name="toc 1" w:semiHidden="1" w:uiPriority="39" w:unhideWhenUsed="1"/>
+    <w:lsdException w:name="toc 2" w:semiHidden="1" w:uiPriority="39" w:unhideWhenUsed="1"/>
+    <w:lsdException w:name="toc 3" w:semiHidden="1" w:uiPriority="39" w:unhideWhenUsed="1"/>
+    <w:lsdException w:name="toc 4" w:semiHidden="1" w:uiPriority="39" w:unhideWhenUsed="1"/>
+    <w:lsdException w:name="toc 5" w:semiHidden="1" w:uiPriority="39" w:unhideWhenUsed="1"/>
+    <w:lsdException w:name="toc 6" w:semiHidden="1" w:uiPriority="39" w:unhideWhenUsed="1"/>
+    <w:lsdException w:name="toc 7" w:semiHidden="1" w:uiPriority="39" w:unhideWhenUsed="1"/>
+    <w:lsdException w:name="toc 8" w:semiHidden="1" w:uiPriority="39" w:unhideWhenUsed="1"/>
+    <w:lsdException w:name="toc 9" w:semiHidden="1" w:uiPriority="39" w:unhideWhenUsed="1"/>
+    <w:lsdException w:name="Normal Indent" w:semiHidden="1" w:unhideWhenUsed="1"/>
+    <w:lsdException w:name="footnote text" w:semiHidden="1" w:unhideWhenUsed="1"/>
+    <w:lsdException w:name="annotation text" w:semiHidden="1" w:unhideWhenUsed="1"/>
+    <w:lsdException w:name="header" w:semiHidden="1" w:unhideWhenUsed="1"/>
+    <w:lsdException w:name="footer" w:semiHidden="1" w:unhideWhenUsed="1"/>
+    <w:lsdException w:name="index heading" w:semiHidden="1" w:unhideWhenUsed="1"/>
+    <w:lsdException w:name="caption" w:semiHidden="1" w:uiPriority="35" w:unhideWhenUsed="1" w:qFormat="1"/>
+    <w:lsdException w:name="table of figures" w:semiHidden="1" w:unhideWhenUsed="1"/>
+    <w:lsdException w:name="envelope address" w:semiHidden="1" w:unhideWhenUsed="1"/>
+    <w:lsdException w:name="envelope return" w:semiHidden="1" w:unhideWhenUsed="1"/>
+    <w:lsdException w:name="footnote reference" w:semiHidden="1" w:unhideWhenUsed="1"/>
+    <w:lsdException w:name="annotation reference" w:semiHidden="1" w:unhideWhenUsed="1"/>
+    <w:lsdException w:name="line number" w:semiHidden="1" w:unhideWhenUsed="1"/>
+    <w:lsdException w:name="page number" w:semiHidden="1" w:unhideWhenUsed="1"/>
+    <w:lsdException w:name="endnote reference" w:semiHidden="1" w:unhideWhenUsed="1"/>
+    <w:lsdException w:name="endnote text" w:semiHidden="1" w:unhideWhenUsed="1"/>
+    <w:lsdException w:name="table of authorities" w:semiHidden="1" w:unhideWhenUsed="1"/>
+    <w:lsdException w:name="macro" w:semiHidden="1" w:unhideWhenUsed="1"/>
+    <w:lsdException w:name="toa heading" w:semiHidden="1" w:unhideWhenUsed="1"/>
+    <w:lsdException w:name="List" w:semiHidden="1" w:unhideWhenUsed="1"/>
+    <w:lsdException w:name="List Bullet" w:semiHidden="1" w:unhideWhenUsed="1"/>
+    <w:lsdException w:name="List Number" w:semiHidden="1" w:unhideWhenUsed="1"/>
+    <w:lsdException w:name="List 2" w:semiHidden="1" w:unhideWhenUsed="1"/>
+    <w:lsdException w:name="List 3" w:semiHidden="1" w:unhideWhenUsed="1"/>
+    <w:lsdException w:name="List 4" w:semiHidden="1" w:unhideWhenUsed="1"/>
+    <w:lsdException w:name="List 5" w:semiHidden="1" w:unhideWhenUsed="1"/>
+    <w:lsdException w:name="List Bullet 2" w:semiHidden="1" w:unhideWhenUsed="1"/>
+    <w:lsdException w:name="List Bullet 3" w:semiHidden="1" w:unhideWhenUsed="1"/>
+    <w:lsdException w:name="List Bullet 4" w:semiHidden="1" w:unhideWhenUsed="1"/>
+    <w:lsdException w:name="List Bullet 5" w:semiHidden="1" w:unhideWhenUsed="1"/>
+    <w:lsdException w:name="List Number 2" w:semiHidden="1" w:unhideWhenUsed="1"/>
+    <w:lsdException w:name="List Number 3" w:semiHidden="1" w:unhideWhenUsed="1"/>
+    <w:lsdException w:name="List Number 4" w:semiHidden="1" w:unhideWhenUsed="1"/>
+    <w:lsdException w:name="List Number 5" w:semiHidden="1" w:unhideWhenUsed="1"/>
+    <w:lsdException w:name="Title" w:uiPriority="10" w:qFormat="1"/>
+    <w:lsdException w:name="Closing" w:semiHidden="1" w:unhideWhenUsed="1"/>
+    <w:lsdException w:name="Signature" w:semiHidden="1" w:unhideWhenUsed="1"/>
+    <w:lsdException w:name="Default Paragraph Font" w:semiHidden="1" w:uiPriority="1" w:unhideWhenUsed="1"/>
+    <w:lsdException w:name="Body Text" w:semiHidden="1" w:unhideWhenUsed="1"/>
+    <w:lsdException w:name="Body Text Indent" w:semiHidden="1" w:unhideWhenUsed="1"/>
+    <w:lsdException w:name="List Continue" w:semiHidden="1" w:unhideWhenUsed="1"/>
+    <w:lsdException w:name="List Continue 2" w:semiHidden="1" w:unhideWhenUsed="1"/>
+    <w:lsdException w:name="List Continue 3" w:semiHidden="1" w:unhideWhenUsed="1"/>
+    <w:lsdException w:name="List Continue 4" w:semiHidden="1" w:unhideWhenUsed="1"/>
+    <w:lsdException w:name="List Continue 5" w:semiHidden="1" w:unhideWhenUsed="1"/>
+    <w:lsdException w:name="Message Header" w:semiHidden="1" w:unhideWhenUsed="1"/>
+    <w:lsdException w:name="Subtitle" w:uiPriority="11" w:qFormat="1"/>
+    <w:lsdException w:name="Salutation" w:semiHidden="1" w:unhideWhenUsed="1"/>
+    <w:lsdException w:name="Date" w:semiHidden="1" w:unhideWhenUsed="1"/>
+    <w:lsdException w:name="Body Text First Indent" w:semiHidden="1" w:unhideWhenUsed="1"/>
+    <w:lsdException w:name="Body Text First Indent 2" w:semiHidden="1" w:unhideWhenUsed="1"/>
+    <w:lsdException w:name="Note Heading" w:semiHidden="1" w:unhideWhenUsed="1"/>
+    <w:lsdException w:name="Body Text 2" w:semiHidden="1" w:unhideWhenUsed="1"/>
+    <w:lsdException w:name="Body Text 3" w:semiHidden="1" w:unhideWhenUsed="1"/>
+    <w:lsdException w:name="Body Text Indent 2" w:semiHidden="1" w:unhideWhenUsed="1"/>
+    <w:lsdException w:name="Body Text Indent 3" w:semiHidden="1" w:unhideWhenUsed="1"/>
+    <w:lsdException w:name="Block Text" w:semiHidden="1" w:unhideWhenUsed="1"/>
+    <w:lsdException w:name="Hyperlink" w:semiHidden="1" w:unhideWhenUsed="1"/>
+    <w:lsdException w:name="FollowedHyperlink" w:semiHidden="1" w:unhideWhenUsed="1"/>
+    <w:lsdException w:name="Strong" w:uiPriority="22" w:qFormat="1"/>
+    <w:lsdException w:name="Emphasis" w:uiPriority="20" w:qFormat="1"/>
+    <w:lsdException w:name="Document Map" w:semiHidden="1" w:unhideWhenUsed="1"/>
+    <w:lsdException w:name="Plain Text" w:semiHidden="1" w:unhideWhenUsed="1"/>
+    <w:lsdException w:name="E-mail Signature" w:semiHidden="1" w:unhideWhenUsed="1"/>
+    <w:lsdException w:name="HTML Top of Form" w:semiHidden="1" w:unhideWhenUsed="1"/>
+    <w:lsdException w:name="HTML Bottom of Form" w:semiHidden="1" w:unhideWhenUsed="1"/>
+    <w:lsdException w:name="Normal (Web)" w:semiHidden="1" w:unhideWhenUsed="1"/>
+    <w:lsdException w:name="HTML Acronym" w:semiHidden="1" w:unhideWhenUsed="1"/>
+    <w:lsdException w:name="HTML Address" w:semiHidden="1" w:unhideWhenUsed="1"/>
+    <w:lsdException w:name="HTML Cite" w:semiHidden="1" w:unhideWhenUsed="1"/>
+    <w:lsdException w:name="HTML Code" w:semiHidden="1" w:unhideWhenUsed="1"/>
+    <w:lsdException w:name="HTML Definition" w:semiHidden="1" w:unhideWhenUsed="1"/>
+    <w:lsdException w:name="HTML Keyboard" w:semiHidden="1" w:unhideWhenUsed="1"/>
+    <w:lsdException w:name="HTML Preformatted" w:semiHidden="1" w:unhideWhenUsed="1"/>
+    <w:lsdException w:name="HTML Sample" w:semiHidden="1" w:unhideWhenUsed="1"/>
+    <w:lsdException w:name="HTML Typewriter" w:semiHidden="1" w:unhideWhenUsed="1"/>
+    <w:lsdException w:name="HTML Variable" w:semiHidden="1" w:unhideWhenUsed="1"/>
+    <w:lsdException w:name="Normal Table" w:semiHidden="1" w:unhideWhenUsed="1"/>
+    <w:lsdException w:name="annotation subject" w:semiHidden="1" w:unhideWhenUsed="1"/>
+    <w:lsdException w:name="No List" w:semiHidden="1" w:unhideWhenUsed="1"/>
+    <w:lsdException w:name="Outline List 1" w:semiHidden="1" w:unhideWhenUsed="1"/>
+    <w:lsdException w:name="Outline List 2" w:semiHidden="1" w:unhideWhenUsed="1"/>
+    <w:lsdException w:name="Outline List 3" w:semiHidden="1" w:unhideWhenUsed="1"/>
+    <w:lsdException w:name="Table Simple 1" w:semiHidden="1" w:unhideWhenUsed="1"/>
+    <w:lsdException w:name="Table Simple 2" w:semiHidden="1" w:unhideWhenUsed="1"/>
+    <w:lsdException w:name="Table Simple 3" w:semiHidden="1" w:unhideWhenUsed="1"/>
+    <w:lsdException w:name="Table Classic 1" w:semiHidden="1" w:unhideWhenUsed="1"/>
+    <w:lsdException w:name="Table Classic 2" w:semiHidden="1" w:unhideWhenUsed="1"/>
+    <w:lsdException w:name="Table Classic 3" w:semiHidden="1" w:unhideWhenUsed="1"/>
+    <w:lsdException w:name="Table Classic 4" w:semiHidden="1" w:unhideWhenUsed="1"/>
+    <w:lsdException w:name="Table Colorful 1" w:semiHidden="1" w:unhideWhenUsed="1"/>
+    <w:lsdException w:name="Table Colorful 2" w:semiHidden="1" w:unhideWhenUsed="1"/>
+    <w:lsdException w:name="Table Colorful 3" w:semiHidden="1" w:unhideWhenUsed="1"/>
+    <w:lsdException w:name="Table Columns 1" w:semiHidden="1" w:unhideWhenUsed="1"/>
+    <w:lsdException w:name="Table Columns 2" w:semiHidden="1" w:unhideWhenUsed="1"/>
+    <w:lsdException w:name="Table Columns 3" w:semiHidden="1" w:unhideWhenUsed="1"/>
+    <w:lsdException w:name="Table Columns 4" w:semiHidden="1" w:unhideWhenUsed="1"/>
+    <w:lsdException w:name="Table Columns 5" w:semiHidden="1" w:unhideWhenUsed="1"/>
+    <w:lsdException w:name="Table Grid 1" w:semiHidden="1" w:unhideWhenUsed="1"/>
+    <w:lsdException w:name="Table Grid 2" w:semiHidden="1" w:unhideWhenUsed="1"/>
+    <w:lsdException w:name="Table Grid 3" w:semiHidden="1" w:unhideWhenUsed="1"/>
+    <w:lsdException w:name="Table Grid 4" w:semiHidden="1" w:unhideWhenUsed="1"/>
+    <w:lsdException w:name="Table Grid 5" w:semiHidden="1" w:unhideWhenUsed="1"/>
+    <w:lsdException w:name="Table Grid 6" w:semiHidden="1" w:unhideWhenUsed="1"/>
+    <w:lsdException w:name="Table Grid 7" w:semiHidden="1" w:unhideWhenUsed="1"/>
+    <w:lsdException w:name="Table Grid 8" w:semiHidden="1" w:unhideWhenUsed="1"/>
+    <w:lsdException w:name="Table List 1" w:semiHidden="1" w:unhideWhenUsed="1"/>
+    <w:lsdException w:name="Table List 2" w:semiHidden="1" w:unhideWhenUsed="1"/>
+    <w:lsdException w:name="Table List 3" w:semiHidden="1" w:unhideWhenUsed="1"/>
+    <w:lsdException w:name="Table List 4" w:semiHidden="1" w:unhideWhenUsed="1"/>
+    <w:lsdException w:name="Table List 5" w:semiHidden="1" w:unhideWhenUsed="1"/>
+    <w:lsdException w:name="Table List 6" w:semiHidden="1" w:unhideWhenUsed="1"/>
+    <w:lsdException w:name="Table List 7" w:semiHidden="1" w:unhideWhenUsed="1"/>
+    <w:lsdException w:name="Table List 8" w:semiHidden="1" w:unhideWhenUsed="1"/>
+    <w:lsdException w:name="Table 3D effects 1" w:semiHidden="1" w:unhideWhenUsed="1"/>
+    <w:lsdException w:name="Table 3D effects 2" w:semiHidden="1" w:unhideWhenUsed="1"/>
+    <w:lsdException w:name="Table 3D effects 3" w:semiHidden="1" w:unhideWhenUsed="1"/>
+    <w:lsdException w:name="Table Contemporary" w:semiHidden="1" w:unhideWhenUsed="1"/>
+    <w:lsdException w:name="Table Elegant" w:semiHidden="1" w:unhideWhenUsed="1"/>
+    <w:lsdException w:name="Table Professional" w:semiHidden="1" w:unhideWhenUsed="1"/>
+    <w:lsdException w:name="Table Subtle 1" w:semiHidden="1" w:unhideWhenUsed="1"/>
+    <w:lsdException w:name="Table Subtle 2" w:semiHidden="1" w:unhideWhenUsed="1"/>
+    <w:lsdException w:name="Table Web 1" w:semiHidden="1" w:unhideWhenUsed="1"/>
+    <w:lsdException w:name="Table Web 2" w:semiHidden="1" w:unhideWhenUsed="1"/>
+    <w:lsdException w:name="Table Web 3" w:semiHidden="1" w:unhideWhenUsed="1"/>
+    <w:lsdException w:name="Balloon Text" w:semiHidden="1" w:unhideWhenUsed="1"/>
+    <w:lsdException w:name="Table Grid" w:uiPriority="39"/>
+    <w:lsdException w:name="Table Theme" w:semiHidden="1" w:unhideWhenUsed="1"/>
+    <w:lsdException w:name="Placeholder Text" w:semiHidden="1"/>
+    <w:lsdException w:name="No Spacing" w:uiPriority="1" w:qFormat="1"/>
+    <w:lsdException w:name="Light Shading" w:uiPriority="60"/>
+    <w:lsdException w:name="Light List" w:uiPriority="61"/>
+    <w:lsdException w:name="Light Grid" w:uiPriority="62"/>
+    <w:lsdException w:name="Medium Shading 1" w:uiPriority="63"/>
+    <w:lsdException w:name="Medium Shading 2" w:uiPriority="64"/>
+    <w:lsdException w:name="Medium List 1" w:uiPriority="65"/>
+    <w:lsdException w:name="Medium List 2" w:uiPriority="66"/>
+    <w:lsdException w:name="Medium Grid 1" w:uiPriority="67"/>
+    <w:lsdException w:name="Medium Grid 2" w:uiPriority="68"/>
+    <w:lsdException w:name="Medium Grid 3" w:uiPriority="69"/>
+    <w:lsdException w:name="Dark List" w:uiPriority="70"/>
+    <w:lsdException w:name="Colorful Shading" w:uiPriority="71"/>
+    <w:lsdException w:name="Colorful List" w:uiPriority="72"/>
+    <w:lsdException w:name="Colorful Grid" w:uiPriority="73"/>
+    <w:lsdException w:name="Light Shading Accent 1" w:uiPriority="60"/>
+    <w:lsdException w:name="Light List Accent 1" w:uiPriority="61"/>
+    <w:lsdException w:name="Light Grid Accent 1" w:uiPriority="62"/>
+    <w:lsdException w:name="Medium Shading 1 Accent 1" w:uiPriority="63"/>
+    <w:lsdException w:name="Medium Shading 2 Accent 1" w:uiPriority="64"/>
+    <w:lsdException w:name="Medium List 1 Accent 1" w:uiPriority="65"/>
+    <w:lsdException w:name="Revision" w:semiHidden="1"/>
+    <w:lsdException w:name="List Paragraph" w:uiPriority="34" w:qFormat="1"/>
+    <w:lsdException w:name="Quote" w:uiPriority="29" w:qFormat="1"/>
+    <w:lsdException w:name="Intense Quote" w:uiPriority="30" w:qFormat="1"/>
+    <w:lsdException w:name="Medium List 2 Accent 1" w:uiPriority="66"/>
+    <w:lsdException w:name="Medium Grid 1 Accent 1" w:uiPriority="67"/>
+    <w:lsdException w:name="Medium Grid 2 Accent 1" w:uiPriority="68"/>
+    <w:lsdException w:name="Medium Grid 3 Accent 1" w:uiPriority="69"/>
+    <w:lsdException w:name="Dark List Accent 1" w:uiPriority="70"/>
+    <w:lsdException w:name="Colorful Shading Accent 1" w:uiPriority="71"/>
+    <w:lsdException w:name="Colorful List Accent 1" w:uiPriority="72"/>
+    <w:lsdException w:name="Colorful Grid Accent 1" w:uiPriority="73"/>
+    <w:lsdException w:name="Light Shading Accent 2" w:uiPriority="60"/>
+    <w:lsdException w:name="Light List Accent 2" w:uiPriority="61"/>
+    <w:lsdException w:name="Light Grid Accent 2" w:uiPriority="62"/>
+    <w:lsdException w:name="Medium Shading 1 Accent 2" w:uiPriority="63"/>
+    <w:lsdException w:name="Medium Shading 2 Accent 2" w:uiPriority="64"/>
+    <w:lsdException w:name="Medium List 1 Accent 2" w:uiPriority="65"/>
+    <w:lsdException w:name="Medium List 2 Accent 2" w:uiPriority="66"/>
+    <w:lsdException w:name="Medium Grid 1 Accent 2" w:uiPriority="67"/>
+    <w:lsdException w:name="Medium Grid 2 Accent 2" w:uiPriority="68"/>
+    <w:lsdException w:name="Medium Grid 3 Accent 2" w:uiPriority="69"/>
+    <w:lsdException w:name="Dark List Accent 2" w:uiPriority="70"/>
+    <w:lsdException w:name="Colorful Shading Accent 2" w:uiPriority="71"/>
+    <w:lsdException w:name="Colorful List Accent 2" w:uiPriority="72"/>
+    <w:lsdException w:name="Colorful Grid Accent 2" w:uiPriority="73"/>
+    <w:lsdException w:name="Light Shading Accent 3" w:uiPriority="60"/>
+    <w:lsdException w:name="Light List Accent 3" w:uiPriority="61"/>
+    <w:lsdException w:name="Light Grid Accent 3" w:uiPriority="62"/>
+    <w:lsdException w:name="Medium Shading 1 Accent 3" w:uiPriority="63"/>
+    <w:lsdException w:name="Medium Shading 2 Accent 3" w:uiPriority="64"/>
+    <w:lsdException w:name="Medium List 1 Accent 3" w:uiPriority="65"/>
+    <w:lsdException w:name="Medium List 2 Accent 3" w:uiPriority="66"/>
+    <w:lsdException w:name="Medium Grid 1 Accent 3" w:uiPriority="67"/>
+    <w:lsdException w:name="Medium Grid 2 Accent 3" w:uiPriority="68"/>
+    <w:lsdException w:name="Medium Grid 3 Accent 3" w:uiPriority="69"/>
+    <w:lsdException w:name="Dark List Accent 3" w:uiPriority="70"/>
+    <w:lsdException w:name="Colorful Shading Accent 3" w:uiPriority="71"/>
+    <w:lsdException w:name="Colorful List Accent 3" w:uiPriority="72"/>
+    <w:lsdException w:name="Colorful Grid Accent 3" w:uiPriority="73"/>
+    <w:lsdException w:name="Light Shading Accent 4" w:uiPriority="60"/>
+    <w:lsdException w:name="Light List Accent 4" w:uiPriority="61"/>
+    <w:lsdException w:name="Light Grid Accent 4" w:uiPriority="62"/>
+    <w:lsdException w:name="Medium Shading 1 Accent 4" w:uiPriority="63"/>
+    <w:lsdException w:name="Medium Shading 2 Accent 4" w:uiPriority="64"/>
+    <w:lsdException w:name="Medium List 1 Accent 4" w:uiPriority="65"/>
+    <w:lsdException w:name="Medium List 2 Accent 4" w:uiPriority="66"/>
+    <w:lsdException w:name="Medium Grid 1 Accent 4" w:uiPriority="67"/>
+    <w:lsdException w:name="Medium Grid 2 Accent 4" w:uiPriority="68"/>
+    <w:lsdException w:name="Medium Grid 3 Accent 4" w:uiPriority="69"/>
+    <w:lsdException w:name="Dark List Accent 4" w:uiPriority="70"/>
+    <w:lsdException w:name="Colorful Shading Accent 4" w:uiPriority="71"/>
+    <w:lsdException w:name="Colorful List Accent 4" w:uiPriority="72"/>
+    <w:lsdException w:name="Colorful Grid Accent 4" w:uiPriority="73"/>
+    <w:lsdException w:name="Light Shading Accent 5" w:uiPriority="60"/>
+    <w:lsdException w:name="Light List Accent 5" w:uiPriority="61"/>
+    <w:lsdException w:name="Light Grid Accent 5" w:uiPriority="62"/>
+    <w:lsdException w:name="Medium Shading 1 Accent 5" w:uiPriority="63"/>
+    <w:lsdException w:name="Medium Shading 2 Accent 5" w:uiPriority="64"/>
+    <w:lsdException w:name="Medium List 1 Accent 5" w:uiPriority="65"/>
+    <w:lsdException w:name="Medium List 2 Accent 5" w:uiPriority="66"/>
+    <w:lsdException w:name="Medium Grid 1 Accent 5" w:uiPriority="67"/>
+    <w:lsdException w:name="Medium Grid 2 Accent 5" w:uiPriority="68"/>
+    <w:lsdException w:name="Medium Grid 3 Accent 5" w:uiPriority="69"/>
+    <w:lsdException w:name="Dark List Accent 5" w:uiPriority="70"/>
+    <w:lsdException w:name="Colorful Shading Accent 5" w:uiPriority="71"/>
+    <w:lsdException w:name="Colorful List Accent 5" w:uiPriority="72"/>
+    <w:lsdException w:name="Colorful Grid Accent 5" w:uiPriority="73"/>
+    <w:lsdException w:name="Light Shading Accent 6" w:uiPriority="60"/>
+    <w:lsdException w:name="Light List Accent 6" w:uiPriority="61"/>
+    <w:lsdException w:name="Light Grid Accent 6" w:uiPriority="62"/>
+    <w:lsdException w:name="Medium Shading 1 Accent 6" w:uiPriority="63"/>
+    <w:lsdException w:name="Medium Shading 2 Accent 6" w:uiPriority="64"/>
+    <w:lsdException w:name="Medium List 1 Accent 6" w:uiPriority="65"/>
+    <w:lsdException w:name="Medium List 2 Accent 6" w:uiPriority="66"/>
+    <w:lsdException w:name="Medium Grid 1 Accent 6" w:uiPriority="67"/>
+    <w:lsdException w:name="Medium Grid 2 Accent 6" w:uiPriority="68"/>
+    <w:lsdException w:name="Medium Grid 3 Accent 6" w:uiPriority="69"/>
+    <w:lsdException w:name="Dark List Accent 6" w:uiPriority="70"/>
+    <w:lsdException w:name="Colorful Shading Accent 6" w:uiPriority="71"/>
+    <w:lsdException w:name="Colorful List Accent 6" w:uiPriority="72"/>
+    <w:lsdException w:name="Colorful Grid Accent 6" w:uiPriority="73"/>
+    <w:lsdException w:name="Subtle Emphasis" w:uiPriority="19" w:qFormat="1"/>
+    <w:lsdException w:name="Intense Emphasis" w:uiPriority="21" w:qFormat="1"/>
+    <w:lsdException w:name="Subtle Reference" w:uiPriority="31" w:qFormat="1"/>
+    <w:lsdException w:name="Intense Reference" w:uiPriority="32" w:qFormat="1"/>
+    <w:lsdException w:name="Book Title" w:uiPriority="33" w:qFormat="1"/>
+    <w:lsdException w:name="Bibliography" w:semiHidden="1" w:uiPriority="37" w:unhideWhenUsed="1"/>
+    <w:lsdException w:name="TOC Heading" w:semiHidden="1" w:uiPriority="39" w:unhideWhenUsed="1" w:qFormat="1"/>
+    <w:lsdException w:name="Plain Table 1" w:uiPriority="41"/>
+    <w:lsdException w:name="Plain Table 2" w:uiPriority="42"/>
+    <w:lsdException w:name="Plain Table 3" w:uiPriority="43"/>
+    <w:lsdException w:name="Plain Table 4" w:uiPriority="44"/>
+    <w:lsdException w:name="Plain Table 5" w:uiPriority="45"/>
+    <w:lsdException w:name="Grid Table Light" w:uiPriority="40"/>
+    <w:lsdException w:name="Grid Table 1 Light" w:uiPriority="46"/>
+    <w:lsdException w:name="Grid Table 2" w:uiPriority="47"/>
+    <w:lsdException w:name="Grid Table 3" w:uiPriority="48"/>
+    <w:lsdException w:name="Grid Table 4" w:uiPriority="49"/>
+    <w:lsdException w:name="Grid Table 5 Dark" w:uiPriority="50"/>
+    <w:lsdException w:name="Grid Table 6 Colorful" w:uiPriority="51"/>
+    <w:lsdException w:name="Grid Table 7 Colorful" w:uiPriority="52"/>
+    <w:lsdException w:name="Grid Table 1 Light Accent 1" w:uiPriority="46"/>
+    <w:lsdException w:name="Grid Table 2 Accent 1" w:uiPriority="47"/>
+    <w:lsdException w:name="Grid Table 3 Accent 1" w:uiPriority="48"/>
+    <w:lsdException w:name="Grid Table 4 Accent 1" w:uiPriority="49"/>
+    <w:lsdException w:name="Grid Table 5 Dark Accent 1" w:uiPriority="50"/>
+    <w:lsdException w:name="Grid Table 6 Colorful Accent 1" w:uiPriority="51"/>
+    <w:lsdException w:name="Grid Table 7 Colorful Accent 1" w:uiPriority="52"/>
+    <w:lsdException w:name="Grid Table 1 Light Accent 2" w:uiPriority="46"/>
+    <w:lsdException w:name="Grid Table 2 Accent 2" w:uiPriority="47"/>
+    <w:lsdException w:name="Grid Table 3 Accent 2" w:uiPriority="48"/>
+    <w:lsdException w:name="Grid Table 4 Accent 2" w:uiPriority="49"/>
+    <w:lsdException w:name="Grid Table 5 Dark Accent 2" w:uiPriority="50"/>
+    <w:lsdException w:name="Grid Table 6 Colorful Accent 2" w:uiPriority="51"/>
+    <w:lsdException w:name="Grid Table 7 Colorful Accent 2" w:uiPriority="52"/>
+    <w:lsdException w:name="Grid Table 1 Light Accent 3" w:uiPriority="46"/>
+    <w:lsdException w:name="Grid Table 2 Accent 3" w:uiPriority="47"/>
+    <w:lsdException w:name="Grid Table 3 Accent 3" w:uiPriority="48"/>
+    <w:lsdException w:name="Grid Table 4 Accent 3" w:uiPriority="49"/>
+    <w:lsdException w:name="Grid Table 5 Dark Accent 3" w:uiPriority="50"/>
+    <w:lsdException w:name="Grid Table 6 Colorful Accent 3" w:uiPriority="51"/>
+    <w:lsdException w:name="Grid Table 7 Colorful Accent 3" w:uiPriority="52"/>
+    <w:lsdException w:name="Grid Table 1 Light Accent 4" w:uiPriority="46"/>
+    <w:lsdException w:name="Grid Table 2 Accent 4" w:uiPriority="47"/>
+    <w:lsdException w:name="Grid Table 3 Accent 4" w:uiPriority="48"/>
+    <w:lsdException w:name="Grid Table 4 Accent 4" w:uiPriority="49"/>
+    <w:lsdException w:name="Grid Table 5 Dark Accent 4" w:uiPriority="50"/>
+    <w:lsdException w:name="Grid Table 6 Colorful Accent 4" w:uiPriority="51"/>
+    <w:lsdException w:name="Grid Table 7 Colorful Accent 4" w:uiPriority="52"/>
+    <w:lsdException w:name="Grid Table 1 Light Accent 5" w:uiPriority="46"/>
+    <w:lsdException w:name="Grid Table 2 Accent 5" w:uiPriority="47"/>
+    <w:lsdException w:name="Grid Table 3 Accent 5" w:uiPriority="48"/>
+    <w:lsdException w:name="Grid Table 4 Accent 5" w:uiPriority="49"/>
+    <w:lsdException w:name="Grid Table 5 Dark Accent 5" w:uiPriority="50"/>
+    <w:lsdException w:name="Grid Table 6 Colorful Accent 5" w:uiPriority="51"/>
+    <w:lsdException w:name="Grid Table 7 Colorful Accent 5" w:uiPriority="52"/>
+    <w:lsdException w:name="Grid Table 1 Light Accent 6" w:uiPriority="46"/>
+    <w:lsdException w:name="Grid Table 2 Accent 6" w:uiPriority="47"/>
+    <w:lsdException w:name="Grid Table 3 Accent 6" w:uiPriority="48"/>
+    <w:lsdException w:name="Grid Table 4 Accent 6" w:uiPriority="49"/>
+    <w:lsdException w:name="Grid Table 5 Dark Accent 6" w:uiPriority="50"/>
+    <w:lsdException w:name="Grid Table 6 Colorful Accent 6" w:uiPriority="51"/>
+    <w:lsdException w:name="Grid Table 7 Colorful Accent 6" w:uiPriority="52"/>
+    <w:lsdException w:name="List Table 1 Light" w:uiPriority="46"/>
+    <w:lsdException w:name="List Table 2" w:uiPriority="47"/>
+    <w:lsdException w:name="List Table 3" w:uiPriority="48"/>
+    <w:lsdException w:name="List Table 4" w:uiPriority="49"/>
+    <w:lsdException w:name="List Table 5 Dark" w:uiPriority="50"/>
+    <w:lsdException w:name="List Table 6 Colorful" w:uiPriority="51"/>
+    <w:lsdException w:name="List Table 7 Colorful" w:uiPriority="52"/>
+    <w:lsdException w:name="List Table 1 Light Accent 1" w:uiPriority="46"/>
+    <w:lsdException w:name="List Table 2 Accent 1" w:uiPriority="47"/>
+    <w:lsdException w:name="List Table 3 Accent 1" w:uiPriority="48"/>
+    <w:lsdException w:name="List Table 4 Accent 1" w:uiPriority="49"/>
+    <w:lsdException w:name="List Table 5 Dark Accent 1" w:uiPriority="50"/>
+    <w:lsdException w:name="List Table 6 Colorful Accent 1" w:uiPriority="51"/>
+    <w:lsdException w:name="List Table 7 Colorful Accent 1" w:uiPriority="52"/>
+    <w:lsdException w:name="List Table 1 Light Accent 2" w:uiPriority="46"/>
+    <w:lsdException w:name="List Table 2 Accent 2" w:uiPriority="47"/>
+    <w:lsdException w:name="List Table 3 Accent 2" w:uiPriority="48"/>
+    <w:lsdException w:name="List Table 4 Accent 2" w:uiPriority="49"/>
+    <w:lsdException w:name="List Table 5 Dark Accent 2" w:uiPriority="50"/>
+    <w:lsdException w:name="List Table 6 Colorful Accent 2" w:uiPriority="51"/>
+    <w:lsdException w:name="List Table 7 Colorful Accent 2" w:uiPriority="52"/>
+    <w:lsdException w:name="List Table 1 Light Accent 3" w:uiPriority="46"/>
+    <w:lsdException w:name="List Table 2 Accent 3" w:uiPriority="47"/>
+    <w:lsdException w:name="List Table 3 Accent 3" w:uiPriority="48"/>
+    <w:lsdException w:name="List Table 4 Accent 3" w:uiPriority="49"/>
+    <w:lsdException w:name="List Table 5 Dark Accent 3" w:uiPriority="50"/>
+    <w:lsdException w:name="List Table 6 Colorful Accent 3" w:uiPriority="51"/>
+    <w:lsdException w:name="List Table 7 Colorful Accent 3" w:uiPriority="52"/>
+    <w:lsdException w:name="List Table 1 Light Accent 4" w:uiPriority="46"/>
+    <w:lsdException w:name="List Table 2 Accent 4" w:uiPriority="47"/>
+    <w:lsdException w:name="List Table 3 Accent 4" w:uiPriority="48"/>
+    <w:lsdException w:name="List Table 4 Accent 4" w:uiPriority="49"/>
+    <w:lsdException w:name="List Table 5 Dark Accent 4" w:uiPriority="50"/>
+    <w:lsdException w:name="List Table 6 Colorful Accent 4" w:uiPriority="51"/>
+    <w:lsdException w:name="List Table 7 Colorful Accent 4" w:uiPriority="52"/>
+    <w:lsdException w:name="List Table 1 Light Accent 5" w:uiPriority="46"/>
+    <w:lsdException w:name="List Table 2 Accent 5" w:uiPriority="47"/>
+    <w:lsdException w:name="List Table 3 Accent 5" w:uiPriority="48"/>
+    <w:lsdException w:name="List Table 4 Accent 5" w:uiPriority="49"/>
+    <w:lsdException w:name="List Table 5 Dark Accent 5" w:uiPriority="50"/>
+    <w:lsdException w:name="List Table 6 Colorful Accent 5" w:uiPriority="51"/>
+    <w:lsdException w:name="List Table 7 Colorful Accent 5" w:uiPriority="52"/>
+    <w:lsdException w:name="List Table 1 Light Accent 6" w:uiPriority="46"/>
+    <w:lsdException w:name="List Table 2 Accent 6" w:uiPriority="47"/>
+    <w:lsdException w:name="List Table 3 Accent 6" w:uiPriority="48"/>
+    <w:lsdException w:name="List Table 4 Accent 6" w:uiPriority="49"/>
+    <w:lsdException w:name="List Table 5 Dark Accent 6" w:uiPriority="50"/>
+    <w:lsdException w:name="List Table 6 Colorful Accent 6" w:uiPriority="51"/>
+    <w:lsdException w:name="List Table 7 Colorful Accent 6" w:uiPriority="52"/>
+  </w:latentStyles>
+  <w:style w:type="paragraph" w:default="1" w:styleId="Normal">
+    <w:name w:val="Normal"/>
+    <w:qFormat/>
+  </w:style>
+  <w:style w:type="character" w:default="1" w:styleId="DefaultParagraphFont">
+    <w:name w:val="Default Paragraph Font"/>
+    <w:uiPriority w:val="1"/>
+    <w:semiHidden/>
+    <w:unhideWhenUsed/>
+  </w:style>
+  <w:style w:type="table" w:default="1" w:styleId="TableNormal">
+    <w:name w:val="Normal Table"/>
+    <w:uiPriority w:val="99"/>
+    <w:semiHidden/>
+    <w:unhideWhenUsed/>
+    <w:tblPr>
+      <w:tblInd w:w="0" w:type="dxa"/>
+      <w:tblCellMar>
+        <w:top w:w="0" w:type="dxa"/>
+        <w:left w:w="108" w:type="dxa"/>
+        <w:bottom w:w="0" w:type="dxa"/>
+        <w:right w:w="108" w:type="dxa"/>
+      </w:tblCellMar>
+    </w:tblPr>
+  </w:style>
+  <w:style w:type="numbering" w:default="1" w:styleId="NoList">
+    <w:name w:val="No List"/>
+    <w:uiPriority w:val="99"/>
+    <w:semiHidden/>
+    <w:unhideWhenUsed/>
+  </w:style>
+  <w:style w:type="character" w:styleId="PlaceholderText">
+    <w:name w:val="Placeholder Text"/>
+    <w:basedOn w:val="DefaultParagraphFont"/>
+    <w:uiPriority w:val="99"/>
+    <w:semiHidden/>
+    <w:rsid w:val="00941A9B"/>
+    <w:rPr>
+      <w:color w:val="808080"/>
+    </w:rPr>
+  </w:style>
+</w:styles>
+</file>
+
+<file path=word/glossary/webSettings.xml><?xml version="1.0" encoding="utf-8"?>
+<w:webSettings xmlns:mc="http://schemas.openxmlformats.org/markup-compatibility/2006" xmlns:r="http://schemas.openxmlformats.org/officeDocument/2006/relationships" xmlns:w="http://schemas.openxmlformats.org/wordprocessingml/2006/main" xmlns:w14="http://schemas.microsoft.com/office/word/2010/wordml" xmlns:w15="http://schemas.microsoft.com/office/word/2012/wordml" xmlns:w16se="http://schemas.microsoft.com/office/word/2015/wordml/symex" mc:Ignorable="w14 w15 w16se">
+  <w:optimizeForBrowser/>
+  <w:allowPNG/>
+</w:webSettings>
 </file>
 
 <file path=word/theme/theme1.xml><?xml version="1.0" encoding="utf-8"?>
@@ -23308,11 +24786,33 @@
     <b:JournalName>Pendeteksian Bagian Tubuh Manusia Untuk Filter Pornografi dengan Metode Viola Jones</b:JournalName>
     <b:RefOrder>12</b:RefOrder>
   </b:Source>
+  <b:Source>
+    <b:Tag>Vio01</b:Tag>
+    <b:SourceType>Book</b:SourceType>
+    <b:Guid>{48FB608D-F00B-4AC6-BCCB-81C63F9D78FB}</b:Guid>
+    <b:Author>
+      <b:Author>
+        <b:NameList>
+          <b:Person>
+            <b:Last>Viola</b:Last>
+            <b:First>Paul</b:First>
+          </b:Person>
+          <b:Person>
+            <b:Last>Jones</b:Last>
+            <b:First>Michael</b:First>
+          </b:Person>
+        </b:NameList>
+      </b:Author>
+    </b:Author>
+    <b:Title>Rapid Object Detection using a Boosted Cascade a Simple Feature</b:Title>
+    <b:Year>2001</b:Year>
+    <b:RefOrder>13</b:RefOrder>
+  </b:Source>
 </b:Sources>
 </file>
 
 <file path=customXml/itemProps1.xml><?xml version="1.0" encoding="utf-8"?>
-<ds:datastoreItem xmlns:ds="http://schemas.openxmlformats.org/officeDocument/2006/customXml" ds:itemID="{9C05EE3A-B640-4422-97CC-2D60C8FD58D5}">
+<ds:datastoreItem xmlns:ds="http://schemas.openxmlformats.org/officeDocument/2006/customXml" ds:itemID="{2532CA87-61A5-496B-A157-8CAFC4330FDE}">
   <ds:schemaRefs>
     <ds:schemaRef ds:uri="http://schemas.openxmlformats.org/officeDocument/2006/bibliography"/>
   </ds:schemaRefs>

</xml_diff>